<commit_message>
Q2a done.... that was easy
</commit_message>
<xml_diff>
--- a/HW3/Q2HW3.docx
+++ b/HW3/Q2HW3.docx
@@ -11,10 +11,65 @@
         </w:numPr>
       </w:pPr>
       <w:r>
-        <w:t>M</w:t>
+        <w:t xml:space="preserve">The negation of a </w:t>
+      </w:r>
+      <m:oMath>
+        <m:r>
+          <w:rPr>
+            <w:rFonts w:ascii="Cambria Math" w:hAnsi="Cambria Math"/>
+          </w:rPr>
+          <m:t>≠</m:t>
+        </m:r>
+      </m:oMath>
+      <w:r>
+        <w:t xml:space="preserve">-assignment is also an </w:t>
+      </w:r>
+      <m:oMath>
+        <m:r>
+          <w:rPr>
+            <w:rFonts w:ascii="Cambria Math" w:hAnsi="Cambria Math"/>
+          </w:rPr>
+          <m:t>≠</m:t>
+        </m:r>
+      </m:oMath>
+      <w:r>
+        <w:t xml:space="preserve">-assignment because flipping the truth value of each literal inside </w:t>
+      </w:r>
+      <m:oMath>
+        <m:r>
+          <w:rPr>
+            <w:rFonts w:ascii="Cambria Math" w:hAnsi="Cambria Math"/>
+          </w:rPr>
+          <m:t>(true∨false∨whatever)</m:t>
+        </m:r>
+      </m:oMath>
+      <w:r>
+        <w:t xml:space="preserve"> is </w:t>
+      </w:r>
+      <m:oMath>
+        <m:r>
+          <w:rPr>
+            <w:rFonts w:ascii="Cambria Math" w:hAnsi="Cambria Math"/>
+          </w:rPr>
+          <m:t>(false∨true¬whatever)</m:t>
+        </m:r>
+      </m:oMath>
+      <w:r>
+        <w:t xml:space="preserve">; the pair </w:t>
       </w:r>
       <w:r>
-        <w:t>eow</w:t>
+        <w:t xml:space="preserve">of literals that oppose each other </w:t>
+      </w:r>
+      <w:r>
+        <w:t>is still opposing</w:t>
+      </w:r>
+      <w:r>
+        <w:t xml:space="preserve"> each other</w:t>
+      </w:r>
+      <w:bookmarkStart w:id="0" w:name="_GoBack"/>
+      <w:bookmarkEnd w:id="0"/>
+      <w:r>
+        <w:t>.</w:t>
       </w:r>
     </w:p>
     <w:p>
@@ -25,11 +80,6 @@
           <w:numId w:val="1"/>
         </w:numPr>
       </w:pPr>
-      <w:r>
-        <w:t>Meow</w:t>
-      </w:r>
-      <w:bookmarkStart w:id="0" w:name="_GoBack"/>
-      <w:bookmarkEnd w:id="0"/>
     </w:p>
     <w:sectPr>
       <w:pgSz w:w="12240" w:h="15840"/>
@@ -570,6 +620,16 @@
       <w:contextualSpacing/>
     </w:pPr>
   </w:style>
+  <w:style w:type="character" w:styleId="PlaceholderText">
+    <w:name w:val="Placeholder Text"/>
+    <w:basedOn w:val="DefaultParagraphFont"/>
+    <w:uiPriority w:val="99"/>
+    <w:semiHidden/>
+    <w:rsid w:val="00D92306"/>
+    <w:rPr>
+      <w:color w:val="808080"/>
+    </w:rPr>
+  </w:style>
 </w:styles>
 </file>
 

</xml_diff>

<commit_message>
almost done with Q2b
</commit_message>
<xml_diff>
--- a/HW3/Q2HW3.docx
+++ b/HW3/Q2HW3.docx
@@ -66,8 +66,6 @@
       <w:r>
         <w:t xml:space="preserve"> each other</w:t>
       </w:r>
-      <w:bookmarkStart w:id="0" w:name="_GoBack"/>
-      <w:bookmarkEnd w:id="0"/>
       <w:r>
         <w:t>.</w:t>
       </w:r>
@@ -80,6 +78,92 @@
           <w:numId w:val="1"/>
         </w:numPr>
       </w:pPr>
+      <w:r>
+        <w:t xml:space="preserve">To prove that this is NP-complete, we need to prove that it is both NP and NP-hard. It’s obviously in NP because it’s easy to verify in polynomial-time whether a potential answer is a </w:t>
+      </w:r>
+      <m:oMath>
+        <m:r>
+          <w:rPr>
+            <w:rFonts w:ascii="Cambria Math" w:hAnsi="Cambria Math"/>
+          </w:rPr>
+          <m:t>≠</m:t>
+        </m:r>
+      </m:oMath>
+      <w:r>
+        <w:t>-assignment</w:t>
+      </w:r>
+      <w:r>
+        <w:t xml:space="preserve"> (see if each clause has a pair of opposing literals).</w:t>
+      </w:r>
+    </w:p>
+    <w:p>
+      <w:pPr>
+        <w:pStyle w:val="ListParagraph"/>
+      </w:pPr>
+    </w:p>
+    <w:p>
+      <w:pPr>
+        <w:pStyle w:val="ListParagraph"/>
+      </w:pPr>
+      <w:r>
+        <w:t>To prove it’s</w:t>
+      </w:r>
+      <w:r>
+        <w:t xml:space="preserve"> NP-hard,</w:t>
+      </w:r>
+      <w:r>
+        <w:t xml:space="preserve"> assume for the sake of contradiction that there exists a </w:t>
+      </w:r>
+      <m:oMath>
+        <m:r>
+          <w:rPr>
+            <w:rFonts w:ascii="Cambria Math" w:hAnsi="Cambria Math"/>
+          </w:rPr>
+          <m:t>≠</m:t>
+        </m:r>
+      </m:oMath>
+      <w:r>
+        <w:t xml:space="preserve">-solver that tells us whether a 3-CNF has a </w:t>
+      </w:r>
+      <m:oMath>
+        <m:r>
+          <w:rPr>
+            <w:rFonts w:ascii="Cambria Math" w:hAnsi="Cambria Math"/>
+          </w:rPr>
+          <m:t>≠</m:t>
+        </m:r>
+      </m:oMath>
+      <w:r>
+        <w:t>-assignment.</w:t>
+      </w:r>
+      <w:r>
+        <w:t xml:space="preserve"> </w:t>
+      </w:r>
+      <w:r>
+        <w:t>We can use this solver to solve any 3-SAT problem.</w:t>
+      </w:r>
+      <w:r>
+        <w:t xml:space="preserve"> </w:t>
+      </w:r>
+      <w:r>
+        <w:t xml:space="preserve">The polynomial-time conversion from </w:t>
+      </w:r>
+      <w:r>
+        <w:t xml:space="preserve">a 3-SAT problem to </w:t>
+      </w:r>
+      <m:oMath>
+        <m:r>
+          <w:rPr>
+            <w:rFonts w:ascii="Cambria Math" w:hAnsi="Cambria Math"/>
+          </w:rPr>
+          <m:t>≠</m:t>
+        </m:r>
+      </m:oMath>
+      <w:r>
+        <w:t>-SAT is as follows:</w:t>
+      </w:r>
+      <w:bookmarkStart w:id="0" w:name="_GoBack"/>
+      <w:bookmarkEnd w:id="0"/>
     </w:p>
     <w:sectPr>
       <w:pgSz w:w="12240" w:h="15840"/>

</xml_diff>

<commit_message>
q2 done need to check
</commit_message>
<xml_diff>
--- a/HW3/Q2HW3.docx
+++ b/HW3/Q2HW3.docx
@@ -149,7 +149,27 @@
         <w:t xml:space="preserve">The polynomial-time conversion from </w:t>
       </w:r>
       <w:r>
-        <w:t xml:space="preserve">a 3-SAT problem to </w:t>
+        <w:t>a 3-SAT problem</w:t>
+      </w:r>
+      <w:r>
+        <w:t xml:space="preserve"> </w:t>
+      </w:r>
+      <m:oMath>
+        <m:r>
+          <w:rPr>
+            <w:rFonts w:ascii="Cambria Math" w:hAnsi="Cambria Math"/>
+          </w:rPr>
+          <m:t>ϕ</m:t>
+        </m:r>
+      </m:oMath>
+      <w:r>
+        <w:t xml:space="preserve"> to</w:t>
+      </w:r>
+      <w:r>
+        <w:t xml:space="preserve"> a</w:t>
+      </w:r>
+      <w:r>
+        <w:t xml:space="preserve"> </w:t>
       </w:r>
       <m:oMath>
         <m:r>
@@ -160,10 +180,2981 @@
         </m:r>
       </m:oMath>
       <w:r>
-        <w:t>-SAT is as follows:</w:t>
+        <w:t>-SAT</w:t>
+      </w:r>
+      <w:r>
+        <w:t xml:space="preserve"> problem</w:t>
+      </w:r>
+      <w:r>
+        <w:t xml:space="preserve"> </w:t>
+      </w:r>
+      <m:oMath>
+        <m:sSub>
+          <m:sSubPr>
+            <m:ctrlPr>
+              <w:rPr>
+                <w:rFonts w:ascii="Cambria Math" w:hAnsi="Cambria Math"/>
+                <w:i/>
+              </w:rPr>
+            </m:ctrlPr>
+          </m:sSubPr>
+          <m:e>
+            <m:r>
+              <w:rPr>
+                <w:rFonts w:ascii="Cambria Math" w:hAnsi="Cambria Math"/>
+              </w:rPr>
+              <m:t>ϕ</m:t>
+            </m:r>
+          </m:e>
+          <m:sub>
+            <m:r>
+              <w:rPr>
+                <w:rFonts w:ascii="Cambria Math" w:hAnsi="Cambria Math"/>
+              </w:rPr>
+              <m:t>≠</m:t>
+            </m:r>
+          </m:sub>
+        </m:sSub>
+      </m:oMath>
+      <w:r>
+        <w:t xml:space="preserve"> is as follows:</w:t>
+      </w:r>
+    </w:p>
+    <w:p>
+      <w:pPr>
+        <w:pStyle w:val="ListParagraph"/>
+      </w:pPr>
+    </w:p>
+    <w:p>
+      <w:pPr>
+        <w:pStyle w:val="ListParagraph"/>
+      </w:pPr>
+      <w:r>
+        <w:t xml:space="preserve">The </w:t>
+      </w:r>
+      <m:oMath>
+        <m:r>
+          <w:rPr>
+            <w:rFonts w:ascii="Cambria Math" w:hAnsi="Cambria Math"/>
+          </w:rPr>
+          <m:t>i</m:t>
+        </m:r>
+      </m:oMath>
+      <w:r>
+        <w:t>th</w:t>
+      </w:r>
+      <w:r>
+        <w:t xml:space="preserve"> clause in </w:t>
+      </w:r>
+      <m:oMath>
+        <m:r>
+          <w:rPr>
+            <w:rFonts w:ascii="Cambria Math" w:hAnsi="Cambria Math"/>
+          </w:rPr>
+          <m:t>ϕ</m:t>
+        </m:r>
+      </m:oMath>
+      <w:r>
+        <w:t xml:space="preserve"> </w:t>
+      </w:r>
+      <w:r>
+        <w:t>looks like this:</w:t>
+      </w:r>
+    </w:p>
+    <w:p>
+      <w:pPr>
+        <w:pStyle w:val="ListParagraph"/>
+      </w:pPr>
+      <m:oMathPara>
+        <m:oMath>
+          <m:d>
+            <m:dPr>
+              <m:ctrlPr>
+                <w:rPr>
+                  <w:rFonts w:ascii="Cambria Math" w:hAnsi="Cambria Math"/>
+                  <w:i/>
+                </w:rPr>
+              </m:ctrlPr>
+            </m:dPr>
+            <m:e>
+              <m:sSub>
+                <m:sSubPr>
+                  <m:ctrlPr>
+                    <w:rPr>
+                      <w:rFonts w:ascii="Cambria Math" w:hAnsi="Cambria Math"/>
+                      <w:i/>
+                    </w:rPr>
+                  </m:ctrlPr>
+                </m:sSubPr>
+                <m:e>
+                  <m:r>
+                    <w:rPr>
+                      <w:rFonts w:ascii="Cambria Math" w:hAnsi="Cambria Math"/>
+                    </w:rPr>
+                    <m:t>a</m:t>
+                  </m:r>
+                </m:e>
+                <m:sub>
+                  <m:r>
+                    <w:rPr>
+                      <w:rFonts w:ascii="Cambria Math" w:hAnsi="Cambria Math"/>
+                    </w:rPr>
+                    <m:t>i</m:t>
+                  </m:r>
+                </m:sub>
+              </m:sSub>
+              <m:r>
+                <w:rPr>
+                  <w:rFonts w:ascii="Cambria Math" w:hAnsi="Cambria Math"/>
+                </w:rPr>
+                <m:t>∨</m:t>
+              </m:r>
+              <m:sSub>
+                <m:sSubPr>
+                  <m:ctrlPr>
+                    <w:rPr>
+                      <w:rFonts w:ascii="Cambria Math" w:hAnsi="Cambria Math"/>
+                      <w:i/>
+                    </w:rPr>
+                  </m:ctrlPr>
+                </m:sSubPr>
+                <m:e>
+                  <m:r>
+                    <w:rPr>
+                      <w:rFonts w:ascii="Cambria Math" w:hAnsi="Cambria Math"/>
+                    </w:rPr>
+                    <m:t>b</m:t>
+                  </m:r>
+                </m:e>
+                <m:sub>
+                  <m:r>
+                    <w:rPr>
+                      <w:rFonts w:ascii="Cambria Math" w:hAnsi="Cambria Math"/>
+                    </w:rPr>
+                    <m:t>i</m:t>
+                  </m:r>
+                </m:sub>
+              </m:sSub>
+              <m:r>
+                <w:rPr>
+                  <w:rFonts w:ascii="Cambria Math" w:hAnsi="Cambria Math"/>
+                </w:rPr>
+                <m:t>∨</m:t>
+              </m:r>
+              <m:sSub>
+                <m:sSubPr>
+                  <m:ctrlPr>
+                    <w:rPr>
+                      <w:rFonts w:ascii="Cambria Math" w:hAnsi="Cambria Math"/>
+                      <w:i/>
+                    </w:rPr>
+                  </m:ctrlPr>
+                </m:sSubPr>
+                <m:e>
+                  <m:r>
+                    <w:rPr>
+                      <w:rFonts w:ascii="Cambria Math" w:hAnsi="Cambria Math"/>
+                    </w:rPr>
+                    <m:t>c</m:t>
+                  </m:r>
+                </m:e>
+                <m:sub>
+                  <m:r>
+                    <w:rPr>
+                      <w:rFonts w:ascii="Cambria Math" w:hAnsi="Cambria Math"/>
+                    </w:rPr>
+                    <m:t>i</m:t>
+                  </m:r>
+                </m:sub>
+              </m:sSub>
+            </m:e>
+          </m:d>
+        </m:oMath>
+      </m:oMathPara>
+    </w:p>
+    <w:p>
+      <w:pPr>
+        <w:pStyle w:val="ListParagraph"/>
+      </w:pPr>
+      <w:r>
+        <w:t xml:space="preserve">We will transform it into </w:t>
+      </w:r>
+      <w:r>
+        <w:t xml:space="preserve">two clauses </w:t>
+      </w:r>
+      <w:r>
+        <w:t xml:space="preserve">to obtain </w:t>
+      </w:r>
+      <m:oMath>
+        <m:sSub>
+          <m:sSubPr>
+            <m:ctrlPr>
+              <w:rPr>
+                <w:rFonts w:ascii="Cambria Math" w:hAnsi="Cambria Math"/>
+                <w:i/>
+              </w:rPr>
+            </m:ctrlPr>
+          </m:sSubPr>
+          <m:e>
+            <m:r>
+              <w:rPr>
+                <w:rFonts w:ascii="Cambria Math" w:hAnsi="Cambria Math"/>
+              </w:rPr>
+              <m:t>ϕ</m:t>
+            </m:r>
+          </m:e>
+          <m:sub>
+            <m:r>
+              <w:rPr>
+                <w:rFonts w:ascii="Cambria Math" w:hAnsi="Cambria Math"/>
+              </w:rPr>
+              <m:t>≠</m:t>
+            </m:r>
+          </m:sub>
+        </m:sSub>
+      </m:oMath>
+      <w:r>
+        <w:t xml:space="preserve"> </w:t>
+      </w:r>
+      <w:r>
+        <w:t>as such</w:t>
+      </w:r>
+      <w:r>
+        <w:t>:</w:t>
+      </w:r>
+    </w:p>
+    <w:p>
+      <w:pPr>
+        <w:pStyle w:val="ListParagraph"/>
+      </w:pPr>
+      <m:oMathPara>
+        <m:oMath>
+          <m:d>
+            <m:dPr>
+              <m:ctrlPr>
+                <w:rPr>
+                  <w:rFonts w:ascii="Cambria Math" w:hAnsi="Cambria Math"/>
+                  <w:i/>
+                </w:rPr>
+              </m:ctrlPr>
+            </m:dPr>
+            <m:e>
+              <m:sSub>
+                <m:sSubPr>
+                  <m:ctrlPr>
+                    <w:rPr>
+                      <w:rFonts w:ascii="Cambria Math" w:hAnsi="Cambria Math"/>
+                      <w:i/>
+                    </w:rPr>
+                  </m:ctrlPr>
+                </m:sSubPr>
+                <m:e>
+                  <m:r>
+                    <w:rPr>
+                      <w:rFonts w:ascii="Cambria Math" w:hAnsi="Cambria Math"/>
+                    </w:rPr>
+                    <m:t>a</m:t>
+                  </m:r>
+                </m:e>
+                <m:sub>
+                  <m:r>
+                    <w:rPr>
+                      <w:rFonts w:ascii="Cambria Math" w:hAnsi="Cambria Math"/>
+                    </w:rPr>
+                    <m:t>i</m:t>
+                  </m:r>
+                </m:sub>
+              </m:sSub>
+              <m:r>
+                <w:rPr>
+                  <w:rFonts w:ascii="Cambria Math" w:hAnsi="Cambria Math"/>
+                </w:rPr>
+                <m:t>∨</m:t>
+              </m:r>
+              <m:sSub>
+                <m:sSubPr>
+                  <m:ctrlPr>
+                    <w:rPr>
+                      <w:rFonts w:ascii="Cambria Math" w:hAnsi="Cambria Math"/>
+                      <w:i/>
+                    </w:rPr>
+                  </m:ctrlPr>
+                </m:sSubPr>
+                <m:e>
+                  <m:r>
+                    <w:rPr>
+                      <w:rFonts w:ascii="Cambria Math" w:hAnsi="Cambria Math"/>
+                    </w:rPr>
+                    <m:t>b</m:t>
+                  </m:r>
+                </m:e>
+                <m:sub>
+                  <m:r>
+                    <w:rPr>
+                      <w:rFonts w:ascii="Cambria Math" w:hAnsi="Cambria Math"/>
+                    </w:rPr>
+                    <m:t>i</m:t>
+                  </m:r>
+                </m:sub>
+              </m:sSub>
+              <m:r>
+                <w:rPr>
+                  <w:rFonts w:ascii="Cambria Math" w:hAnsi="Cambria Math"/>
+                </w:rPr>
+                <m:t>∨</m:t>
+              </m:r>
+              <m:r>
+                <w:rPr>
+                  <w:rFonts w:ascii="Cambria Math" w:hAnsi="Cambria Math"/>
+                </w:rPr>
+                <m:t>ne</m:t>
+              </m:r>
+              <m:sSub>
+                <m:sSubPr>
+                  <m:ctrlPr>
+                    <w:rPr>
+                      <w:rFonts w:ascii="Cambria Math" w:hAnsi="Cambria Math"/>
+                      <w:i/>
+                    </w:rPr>
+                  </m:ctrlPr>
+                </m:sSubPr>
+                <m:e>
+                  <m:r>
+                    <w:rPr>
+                      <w:rFonts w:ascii="Cambria Math" w:hAnsi="Cambria Math"/>
+                    </w:rPr>
+                    <m:t>w</m:t>
+                  </m:r>
+                </m:e>
+                <m:sub>
+                  <m:r>
+                    <w:rPr>
+                      <w:rFonts w:ascii="Cambria Math" w:hAnsi="Cambria Math"/>
+                    </w:rPr>
+                    <m:t>i</m:t>
+                  </m:r>
+                </m:sub>
+              </m:sSub>
+            </m:e>
+          </m:d>
+          <m:r>
+            <w:rPr>
+              <w:rFonts w:ascii="Cambria Math" w:hAnsi="Cambria Math"/>
+            </w:rPr>
+            <m:t>∧(</m:t>
+          </m:r>
+          <m:sSub>
+            <m:sSubPr>
+              <m:ctrlPr>
+                <w:rPr>
+                  <w:rFonts w:ascii="Cambria Math" w:hAnsi="Cambria Math"/>
+                  <w:i/>
+                </w:rPr>
+              </m:ctrlPr>
+            </m:sSubPr>
+            <m:e>
+              <m:r>
+                <w:rPr>
+                  <w:rFonts w:ascii="Cambria Math" w:hAnsi="Cambria Math"/>
+                </w:rPr>
+                <m:t>c</m:t>
+              </m:r>
+            </m:e>
+            <m:sub>
+              <m:r>
+                <w:rPr>
+                  <w:rFonts w:ascii="Cambria Math" w:hAnsi="Cambria Math"/>
+                </w:rPr>
+                <m:t>i</m:t>
+              </m:r>
+            </m:sub>
+          </m:sSub>
+          <m:r>
+            <w:rPr>
+              <w:rFonts w:ascii="Cambria Math" w:hAnsi="Cambria Math"/>
+            </w:rPr>
+            <m:t>∨¬</m:t>
+          </m:r>
+          <m:r>
+            <w:rPr>
+              <w:rFonts w:ascii="Cambria Math" w:hAnsi="Cambria Math"/>
+            </w:rPr>
+            <m:t>ne</m:t>
+          </m:r>
+          <m:sSub>
+            <m:sSubPr>
+              <m:ctrlPr>
+                <w:rPr>
+                  <w:rFonts w:ascii="Cambria Math" w:hAnsi="Cambria Math"/>
+                  <w:i/>
+                </w:rPr>
+              </m:ctrlPr>
+            </m:sSubPr>
+            <m:e>
+              <m:r>
+                <w:rPr>
+                  <w:rFonts w:ascii="Cambria Math" w:hAnsi="Cambria Math"/>
+                </w:rPr>
+                <m:t>w</m:t>
+              </m:r>
+            </m:e>
+            <m:sub>
+              <m:r>
+                <w:rPr>
+                  <w:rFonts w:ascii="Cambria Math" w:hAnsi="Cambria Math"/>
+                </w:rPr>
+                <m:t>i</m:t>
+              </m:r>
+            </m:sub>
+          </m:sSub>
+          <m:r>
+            <w:rPr>
+              <w:rFonts w:ascii="Cambria Math" w:hAnsi="Cambria Math"/>
+            </w:rPr>
+            <m:t>∨</m:t>
+          </m:r>
+          <m:r>
+            <w:rPr>
+              <w:rFonts w:ascii="Cambria Math" w:hAnsi="Cambria Math"/>
+            </w:rPr>
+            <m:t>false</m:t>
+          </m:r>
+          <m:r>
+            <w:rPr>
+              <w:rFonts w:ascii="Cambria Math" w:hAnsi="Cambria Math"/>
+            </w:rPr>
+            <m:t>)</m:t>
+          </m:r>
+        </m:oMath>
+      </m:oMathPara>
+    </w:p>
+    <w:p>
+      <w:pPr>
+        <w:pStyle w:val="ListParagraph"/>
+      </w:pPr>
+    </w:p>
+    <w:p>
+      <w:pPr>
+        <w:pStyle w:val="ListParagraph"/>
+      </w:pPr>
+      <w:r>
+        <w:t xml:space="preserve">As you can see, there’s a </w:t>
+      </w:r>
+      <m:oMath>
+        <m:r>
+          <w:rPr>
+            <w:rFonts w:ascii="Cambria Math" w:hAnsi="Cambria Math"/>
+          </w:rPr>
+          <m:t>new</m:t>
+        </m:r>
+      </m:oMath>
+      <w:r>
+        <w:t xml:space="preserve"> for each clause</w:t>
+      </w:r>
+      <w:r>
+        <w:t xml:space="preserve"> in the transformed formula</w:t>
+      </w:r>
+      <w:r>
+        <w:t xml:space="preserve">, but there’s only one </w:t>
+      </w:r>
+      <m:oMath>
+        <m:r>
+          <w:rPr>
+            <w:rFonts w:ascii="Cambria Math" w:hAnsi="Cambria Math"/>
+          </w:rPr>
+          <m:t>w</m:t>
+        </m:r>
+      </m:oMath>
+      <w:r>
+        <w:t xml:space="preserve"> in the entire transformed </w:t>
+      </w:r>
+      <w:r>
+        <w:t>formula</w:t>
+      </w:r>
+      <w:r>
+        <w:t xml:space="preserve">. We plug the transformed formula into our imaginary </w:t>
+      </w:r>
+      <m:oMath>
+        <m:r>
+          <w:rPr>
+            <w:rFonts w:ascii="Cambria Math" w:hAnsi="Cambria Math"/>
+          </w:rPr>
+          <m:t>≠</m:t>
+        </m:r>
+      </m:oMath>
+      <w:r>
+        <w:t>-solver</w:t>
+      </w:r>
+      <w:r>
+        <w:t>.</w:t>
+      </w:r>
+    </w:p>
+    <w:p>
+      <w:pPr>
+        <w:pStyle w:val="ListParagraph"/>
+      </w:pPr>
+    </w:p>
+    <w:p>
+      <w:pPr>
+        <w:pStyle w:val="ListParagraph"/>
+      </w:pPr>
+      <w:r>
+        <w:t xml:space="preserve">Claim: </w:t>
+      </w:r>
+      <m:oMath>
+        <m:r>
+          <w:rPr>
+            <w:rFonts w:ascii="Cambria Math" w:hAnsi="Cambria Math"/>
+          </w:rPr>
+          <m:t>ϕ</m:t>
+        </m:r>
+      </m:oMath>
+      <w:r>
+        <w:t xml:space="preserve"> is satisfiable if and only if </w:t>
+      </w:r>
+      <m:oMath>
+        <m:sSub>
+          <m:sSubPr>
+            <m:ctrlPr>
+              <w:rPr>
+                <w:rFonts w:ascii="Cambria Math" w:hAnsi="Cambria Math"/>
+                <w:i/>
+              </w:rPr>
+            </m:ctrlPr>
+          </m:sSubPr>
+          <m:e>
+            <m:r>
+              <w:rPr>
+                <w:rFonts w:ascii="Cambria Math" w:hAnsi="Cambria Math"/>
+              </w:rPr>
+              <m:t>ϕ</m:t>
+            </m:r>
+          </m:e>
+          <m:sub>
+            <m:r>
+              <w:rPr>
+                <w:rFonts w:ascii="Cambria Math" w:hAnsi="Cambria Math"/>
+              </w:rPr>
+              <m:t>≠</m:t>
+            </m:r>
+          </m:sub>
+        </m:sSub>
+      </m:oMath>
+      <w:r>
+        <w:t xml:space="preserve"> is </w:t>
+      </w:r>
+      <m:oMath>
+        <m:r>
+          <w:rPr>
+            <w:rFonts w:ascii="Cambria Math" w:hAnsi="Cambria Math"/>
+          </w:rPr>
+          <m:t>≠</m:t>
+        </m:r>
+      </m:oMath>
+      <w:r>
+        <w:t>-satisfiable</w:t>
+      </w:r>
+      <w:r>
+        <w:t>.</w:t>
+      </w:r>
+    </w:p>
+    <w:p>
+      <w:pPr>
+        <w:pStyle w:val="ListParagraph"/>
+      </w:pPr>
+    </w:p>
+    <w:p>
+      <w:pPr>
+        <w:pStyle w:val="ListParagraph"/>
+      </w:pPr>
+      <w:r>
+        <w:t>Proof:</w:t>
+      </w:r>
+    </w:p>
+    <w:p>
+      <w:pPr>
+        <w:pStyle w:val="ListParagraph"/>
+      </w:pPr>
+    </w:p>
+    <w:p>
+      <w:pPr>
+        <w:pStyle w:val="ListParagraph"/>
+      </w:pPr>
+      <w:r>
+        <w:t xml:space="preserve">Claim: if </w:t>
+      </w:r>
+      <m:oMath>
+        <m:r>
+          <w:rPr>
+            <w:rFonts w:ascii="Cambria Math" w:hAnsi="Cambria Math"/>
+          </w:rPr>
+          <m:t>ϕ</m:t>
+        </m:r>
+      </m:oMath>
+      <w:r>
+        <w:t xml:space="preserve"> is satisfiable, then </w:t>
+      </w:r>
+      <m:oMath>
+        <m:sSub>
+          <m:sSubPr>
+            <m:ctrlPr>
+              <w:rPr>
+                <w:rFonts w:ascii="Cambria Math" w:hAnsi="Cambria Math"/>
+                <w:i/>
+              </w:rPr>
+            </m:ctrlPr>
+          </m:sSubPr>
+          <m:e>
+            <m:r>
+              <w:rPr>
+                <w:rFonts w:ascii="Cambria Math" w:hAnsi="Cambria Math"/>
+              </w:rPr>
+              <m:t>ϕ</m:t>
+            </m:r>
+          </m:e>
+          <m:sub>
+            <m:r>
+              <w:rPr>
+                <w:rFonts w:ascii="Cambria Math" w:hAnsi="Cambria Math"/>
+              </w:rPr>
+              <m:t>≠</m:t>
+            </m:r>
+          </m:sub>
+        </m:sSub>
+      </m:oMath>
+      <w:r>
+        <w:t xml:space="preserve"> is </w:t>
+      </w:r>
+      <m:oMath>
+        <m:r>
+          <w:rPr>
+            <w:rFonts w:ascii="Cambria Math" w:hAnsi="Cambria Math"/>
+          </w:rPr>
+          <m:t>≠</m:t>
+        </m:r>
+      </m:oMath>
+      <w:r>
+        <w:t>-satisfiable</w:t>
+      </w:r>
+      <w:r>
+        <w:t>.</w:t>
+      </w:r>
+    </w:p>
+    <w:p>
+      <w:pPr>
+        <w:pStyle w:val="ListParagraph"/>
+        <w:rPr>
+          <w:vertAlign w:val="subscript"/>
+        </w:rPr>
+      </w:pPr>
+      <w:r>
+        <w:t>Proof:</w:t>
+      </w:r>
+      <w:r>
+        <w:t xml:space="preserve"> See this table for what </w:t>
+      </w:r>
+      <m:oMath>
+        <m:r>
+          <w:rPr>
+            <w:rFonts w:ascii="Cambria Math" w:hAnsi="Cambria Math"/>
+          </w:rPr>
+          <m:t>ne</m:t>
+        </m:r>
+        <m:sSub>
+          <m:sSubPr>
+            <m:ctrlPr>
+              <w:rPr>
+                <w:rFonts w:ascii="Cambria Math" w:hAnsi="Cambria Math"/>
+                <w:i/>
+              </w:rPr>
+            </m:ctrlPr>
+          </m:sSubPr>
+          <m:e>
+            <m:r>
+              <w:rPr>
+                <w:rFonts w:ascii="Cambria Math" w:hAnsi="Cambria Math"/>
+              </w:rPr>
+              <m:t>w</m:t>
+            </m:r>
+          </m:e>
+          <m:sub>
+            <m:r>
+              <w:rPr>
+                <w:rFonts w:ascii="Cambria Math" w:hAnsi="Cambria Math"/>
+              </w:rPr>
+              <m:t>i</m:t>
+            </m:r>
+          </m:sub>
+        </m:sSub>
+      </m:oMath>
+      <w:r>
+        <w:t xml:space="preserve"> and </w:t>
+      </w:r>
+      <m:oMath>
+        <m:r>
+          <w:rPr>
+            <w:rFonts w:ascii="Cambria Math" w:hAnsi="Cambria Math"/>
+          </w:rPr>
+          <m:t>w</m:t>
+        </m:r>
+      </m:oMath>
+      <w:r>
+        <w:t xml:space="preserve"> should be given </w:t>
+      </w:r>
+      <m:oMath>
+        <m:r>
+          <w:rPr>
+            <w:rFonts w:ascii="Cambria Math" w:hAnsi="Cambria Math"/>
+          </w:rPr>
+          <m:t>ϕ</m:t>
+        </m:r>
+      </m:oMath>
+      <w:r>
+        <w:t>’s satisfying assignment</w:t>
+      </w:r>
+      <w:r>
+        <w:t xml:space="preserve"> (</w:t>
+      </w:r>
+      <m:oMath>
+        <m:r>
+          <w:rPr>
+            <w:rFonts w:ascii="Cambria Math" w:hAnsi="Cambria Math"/>
+          </w:rPr>
+          <m:t>0</m:t>
+        </m:r>
+      </m:oMath>
+      <w:r>
+        <w:t xml:space="preserve"> is </w:t>
+      </w:r>
+      <m:oMath>
+        <m:r>
+          <w:rPr>
+            <w:rFonts w:ascii="Cambria Math" w:hAnsi="Cambria Math"/>
+          </w:rPr>
+          <m:t>false</m:t>
+        </m:r>
+      </m:oMath>
+      <w:r>
+        <w:t xml:space="preserve"> and </w:t>
+      </w:r>
+      <m:oMath>
+        <m:r>
+          <w:rPr>
+            <w:rFonts w:ascii="Cambria Math" w:hAnsi="Cambria Math"/>
+          </w:rPr>
+          <m:t>1</m:t>
+        </m:r>
+      </m:oMath>
+      <w:r>
+        <w:t xml:space="preserve"> is </w:t>
+      </w:r>
+      <m:oMath>
+        <m:r>
+          <w:rPr>
+            <w:rFonts w:ascii="Cambria Math" w:hAnsi="Cambria Math"/>
+          </w:rPr>
+          <m:t>true</m:t>
+        </m:r>
+      </m:oMath>
+      <w:r>
+        <w:t>)</w:t>
+      </w:r>
+      <w:r>
+        <w:t>:</w:t>
+      </w:r>
+    </w:p>
+    <w:tbl>
+      <w:tblPr>
+        <w:tblStyle w:val="TableGrid"/>
+        <w:tblW w:w="7380" w:type="dxa"/>
+        <w:tblInd w:w="715" w:type="dxa"/>
+        <w:tblLook w:val="04A0" w:firstRow="1" w:lastRow="0" w:firstColumn="1" w:lastColumn="0" w:noHBand="0" w:noVBand="1"/>
+      </w:tblPr>
+      <w:tblGrid>
+        <w:gridCol w:w="990"/>
+        <w:gridCol w:w="990"/>
+        <w:gridCol w:w="990"/>
+        <w:gridCol w:w="990"/>
+        <w:gridCol w:w="990"/>
+        <w:gridCol w:w="2430"/>
+      </w:tblGrid>
+      <w:tr>
+        <w:tc>
+          <w:tcPr>
+            <w:tcW w:w="990" w:type="dxa"/>
+          </w:tcPr>
+          <w:p>
+            <w:pPr>
+              <w:rPr>
+                <w:rFonts w:ascii="Cambria Math" w:hAnsi="Cambria Math"/>
+                <w:oMath/>
+              </w:rPr>
+            </w:pPr>
+            <m:oMathPara>
+              <m:oMath>
+                <m:sSub>
+                  <m:sSubPr>
+                    <m:ctrlPr>
+                      <w:rPr>
+                        <w:rFonts w:ascii="Cambria Math" w:hAnsi="Cambria Math"/>
+                        <w:i/>
+                      </w:rPr>
+                    </m:ctrlPr>
+                  </m:sSubPr>
+                  <m:e>
+                    <m:r>
+                      <w:rPr>
+                        <w:rFonts w:ascii="Cambria Math" w:hAnsi="Cambria Math"/>
+                      </w:rPr>
+                      <m:t>a</m:t>
+                    </m:r>
+                  </m:e>
+                  <m:sub>
+                    <m:r>
+                      <w:rPr>
+                        <w:rFonts w:ascii="Cambria Math" w:hAnsi="Cambria Math"/>
+                      </w:rPr>
+                      <m:t>i</m:t>
+                    </m:r>
+                  </m:sub>
+                </m:sSub>
+              </m:oMath>
+            </m:oMathPara>
+          </w:p>
+        </w:tc>
+        <w:tc>
+          <w:tcPr>
+            <w:tcW w:w="990" w:type="dxa"/>
+          </w:tcPr>
+          <w:p>
+            <w:pPr>
+              <w:rPr>
+                <w:rFonts w:ascii="Cambria Math" w:hAnsi="Cambria Math"/>
+                <w:oMath/>
+              </w:rPr>
+            </w:pPr>
+            <m:oMathPara>
+              <m:oMath>
+                <m:sSub>
+                  <m:sSubPr>
+                    <m:ctrlPr>
+                      <w:rPr>
+                        <w:rFonts w:ascii="Cambria Math" w:hAnsi="Cambria Math"/>
+                        <w:i/>
+                      </w:rPr>
+                    </m:ctrlPr>
+                  </m:sSubPr>
+                  <m:e>
+                    <m:r>
+                      <w:rPr>
+                        <w:rFonts w:ascii="Cambria Math" w:hAnsi="Cambria Math"/>
+                      </w:rPr>
+                      <m:t>b</m:t>
+                    </m:r>
+                  </m:e>
+                  <m:sub>
+                    <m:r>
+                      <w:rPr>
+                        <w:rFonts w:ascii="Cambria Math" w:hAnsi="Cambria Math"/>
+                      </w:rPr>
+                      <m:t>i</m:t>
+                    </m:r>
+                  </m:sub>
+                </m:sSub>
+              </m:oMath>
+            </m:oMathPara>
+          </w:p>
+        </w:tc>
+        <w:tc>
+          <w:tcPr>
+            <w:tcW w:w="990" w:type="dxa"/>
+          </w:tcPr>
+          <w:p>
+            <w:pPr>
+              <w:rPr>
+                <w:rFonts w:ascii="Cambria Math" w:hAnsi="Cambria Math"/>
+                <w:oMath/>
+              </w:rPr>
+            </w:pPr>
+            <m:oMathPara>
+              <m:oMath>
+                <m:r>
+                  <w:rPr>
+                    <w:rFonts w:ascii="Cambria Math" w:hAnsi="Cambria Math"/>
+                  </w:rPr>
+                  <m:t>ne</m:t>
+                </m:r>
+                <m:sSub>
+                  <m:sSubPr>
+                    <m:ctrlPr>
+                      <w:rPr>
+                        <w:rFonts w:ascii="Cambria Math" w:hAnsi="Cambria Math"/>
+                        <w:i/>
+                      </w:rPr>
+                    </m:ctrlPr>
+                  </m:sSubPr>
+                  <m:e>
+                    <m:r>
+                      <w:rPr>
+                        <w:rFonts w:ascii="Cambria Math" w:hAnsi="Cambria Math"/>
+                      </w:rPr>
+                      <m:t>w</m:t>
+                    </m:r>
+                  </m:e>
+                  <m:sub>
+                    <m:r>
+                      <w:rPr>
+                        <w:rFonts w:ascii="Cambria Math" w:hAnsi="Cambria Math"/>
+                      </w:rPr>
+                      <m:t>i</m:t>
+                    </m:r>
+                  </m:sub>
+                </m:sSub>
+              </m:oMath>
+            </m:oMathPara>
+          </w:p>
+        </w:tc>
+        <w:tc>
+          <w:tcPr>
+            <w:tcW w:w="990" w:type="dxa"/>
+          </w:tcPr>
+          <w:p>
+            <w:pPr>
+              <w:rPr>
+                <w:rFonts w:ascii="Cambria Math" w:hAnsi="Cambria Math"/>
+                <w:oMath/>
+              </w:rPr>
+            </w:pPr>
+            <m:oMathPara>
+              <m:oMath>
+                <m:sSub>
+                  <m:sSubPr>
+                    <m:ctrlPr>
+                      <w:rPr>
+                        <w:rFonts w:ascii="Cambria Math" w:hAnsi="Cambria Math"/>
+                        <w:i/>
+                      </w:rPr>
+                    </m:ctrlPr>
+                  </m:sSubPr>
+                  <m:e>
+                    <m:r>
+                      <w:rPr>
+                        <w:rFonts w:ascii="Cambria Math" w:hAnsi="Cambria Math"/>
+                      </w:rPr>
+                      <m:t>c</m:t>
+                    </m:r>
+                  </m:e>
+                  <m:sub>
+                    <m:r>
+                      <w:rPr>
+                        <w:rFonts w:ascii="Cambria Math" w:hAnsi="Cambria Math"/>
+                      </w:rPr>
+                      <m:t>i</m:t>
+                    </m:r>
+                  </m:sub>
+                </m:sSub>
+              </m:oMath>
+            </m:oMathPara>
+          </w:p>
+        </w:tc>
+        <w:tc>
+          <w:tcPr>
+            <w:tcW w:w="990" w:type="dxa"/>
+          </w:tcPr>
+          <w:p>
+            <w:pPr>
+              <w:rPr>
+                <w:rFonts w:ascii="Cambria Math" w:hAnsi="Cambria Math"/>
+                <w:oMath/>
+              </w:rPr>
+            </w:pPr>
+            <m:oMathPara>
+              <m:oMath>
+                <m:r>
+                  <w:rPr>
+                    <w:rFonts w:ascii="Cambria Math" w:hAnsi="Cambria Math"/>
+                  </w:rPr>
+                  <m:t>¬</m:t>
+                </m:r>
+                <m:r>
+                  <w:rPr>
+                    <w:rFonts w:ascii="Cambria Math" w:hAnsi="Cambria Math"/>
+                  </w:rPr>
+                  <m:t>ne</m:t>
+                </m:r>
+                <m:sSub>
+                  <m:sSubPr>
+                    <m:ctrlPr>
+                      <w:rPr>
+                        <w:rFonts w:ascii="Cambria Math" w:hAnsi="Cambria Math"/>
+                        <w:i/>
+                      </w:rPr>
+                    </m:ctrlPr>
+                  </m:sSubPr>
+                  <m:e>
+                    <m:r>
+                      <w:rPr>
+                        <w:rFonts w:ascii="Cambria Math" w:hAnsi="Cambria Math"/>
+                      </w:rPr>
+                      <m:t>w</m:t>
+                    </m:r>
+                  </m:e>
+                  <m:sub>
+                    <m:r>
+                      <w:rPr>
+                        <w:rFonts w:ascii="Cambria Math" w:hAnsi="Cambria Math"/>
+                      </w:rPr>
+                      <m:t>i</m:t>
+                    </m:r>
+                  </m:sub>
+                </m:sSub>
+              </m:oMath>
+            </m:oMathPara>
+          </w:p>
+        </w:tc>
+        <w:tc>
+          <w:tcPr>
+            <w:tcW w:w="2430" w:type="dxa"/>
+          </w:tcPr>
+          <w:p>
+            <w:pPr>
+              <w:rPr>
+                <w:rFonts w:ascii="Cambria Math" w:hAnsi="Cambria Math"/>
+                <w:oMath/>
+              </w:rPr>
+            </w:pPr>
+            <w:r>
+              <w:t xml:space="preserve">if </w:t>
+            </w:r>
+            <m:oMath>
+              <m:r>
+                <w:rPr>
+                  <w:rFonts w:ascii="Cambria Math" w:hAnsi="Cambria Math"/>
+                </w:rPr>
+                <m:t>false</m:t>
+              </m:r>
+            </m:oMath>
+            <w:r>
+              <w:t xml:space="preserve"> were a variable</w:t>
+            </w:r>
+          </w:p>
+        </w:tc>
+      </w:tr>
+      <w:tr>
+        <w:tc>
+          <w:tcPr>
+            <w:tcW w:w="990" w:type="dxa"/>
+          </w:tcPr>
+          <w:p>
+            <w:pPr>
+              <w:rPr>
+                <w:rFonts w:ascii="Cambria Math" w:hAnsi="Cambria Math"/>
+                <w:oMath/>
+              </w:rPr>
+            </w:pPr>
+            <m:oMathPara>
+              <m:oMath>
+                <m:r>
+                  <w:rPr>
+                    <w:rFonts w:ascii="Cambria Math" w:hAnsi="Cambria Math"/>
+                  </w:rPr>
+                  <m:t>1</m:t>
+                </m:r>
+              </m:oMath>
+            </m:oMathPara>
+          </w:p>
+        </w:tc>
+        <w:tc>
+          <w:tcPr>
+            <w:tcW w:w="990" w:type="dxa"/>
+          </w:tcPr>
+          <w:p>
+            <w:pPr>
+              <w:rPr>
+                <w:rFonts w:ascii="Cambria Math" w:hAnsi="Cambria Math"/>
+                <w:oMath/>
+              </w:rPr>
+            </w:pPr>
+            <m:oMathPara>
+              <m:oMath>
+                <m:r>
+                  <w:rPr>
+                    <w:rFonts w:ascii="Cambria Math" w:hAnsi="Cambria Math"/>
+                  </w:rPr>
+                  <m:t>1</m:t>
+                </m:r>
+              </m:oMath>
+            </m:oMathPara>
+          </w:p>
+        </w:tc>
+        <w:tc>
+          <w:tcPr>
+            <w:tcW w:w="990" w:type="dxa"/>
+          </w:tcPr>
+          <w:p>
+            <w:pPr>
+              <w:rPr>
+                <w:rFonts w:ascii="Cambria Math" w:hAnsi="Cambria Math"/>
+                <w:oMath/>
+              </w:rPr>
+            </w:pPr>
+            <m:oMathPara>
+              <m:oMath>
+                <m:r>
+                  <w:rPr>
+                    <w:rFonts w:ascii="Cambria Math" w:hAnsi="Cambria Math"/>
+                    <w:highlight w:val="yellow"/>
+                  </w:rPr>
+                  <m:t>0</m:t>
+                </m:r>
+              </m:oMath>
+            </m:oMathPara>
+          </w:p>
+        </w:tc>
+        <w:tc>
+          <w:tcPr>
+            <w:tcW w:w="990" w:type="dxa"/>
+          </w:tcPr>
+          <w:p>
+            <w:pPr>
+              <w:rPr>
+                <w:rFonts w:ascii="Cambria Math" w:hAnsi="Cambria Math"/>
+                <w:oMath/>
+              </w:rPr>
+            </w:pPr>
+            <m:oMathPara>
+              <m:oMath>
+                <m:r>
+                  <w:rPr>
+                    <w:rFonts w:ascii="Cambria Math" w:hAnsi="Cambria Math"/>
+                  </w:rPr>
+                  <m:t>1</m:t>
+                </m:r>
+              </m:oMath>
+            </m:oMathPara>
+          </w:p>
+        </w:tc>
+        <w:tc>
+          <w:tcPr>
+            <w:tcW w:w="990" w:type="dxa"/>
+          </w:tcPr>
+          <w:p>
+            <w:pPr>
+              <w:rPr>
+                <w:rFonts w:ascii="Cambria Math" w:hAnsi="Cambria Math"/>
+                <w:oMath/>
+              </w:rPr>
+            </w:pPr>
+            <m:oMathPara>
+              <m:oMath>
+                <m:r>
+                  <w:rPr>
+                    <w:rFonts w:ascii="Cambria Math" w:hAnsi="Cambria Math"/>
+                  </w:rPr>
+                  <m:t>1</m:t>
+                </m:r>
+              </m:oMath>
+            </m:oMathPara>
+          </w:p>
+        </w:tc>
+        <w:tc>
+          <w:tcPr>
+            <w:tcW w:w="2430" w:type="dxa"/>
+          </w:tcPr>
+          <w:p>
+            <w:pPr>
+              <w:rPr>
+                <w:rFonts w:ascii="Cambria Math" w:hAnsi="Cambria Math"/>
+                <w:oMath/>
+              </w:rPr>
+            </w:pPr>
+            <m:oMathPara>
+              <m:oMath>
+                <m:r>
+                  <w:rPr>
+                    <w:rFonts w:ascii="Cambria Math" w:hAnsi="Cambria Math"/>
+                    <w:highlight w:val="yellow"/>
+                  </w:rPr>
+                  <m:t>0</m:t>
+                </m:r>
+              </m:oMath>
+            </m:oMathPara>
+          </w:p>
+        </w:tc>
+      </w:tr>
+      <w:tr>
+        <w:tc>
+          <w:tcPr>
+            <w:tcW w:w="990" w:type="dxa"/>
+          </w:tcPr>
+          <w:p>
+            <w:pPr>
+              <w:rPr>
+                <w:rFonts w:ascii="Cambria Math" w:hAnsi="Cambria Math"/>
+                <w:oMath/>
+              </w:rPr>
+            </w:pPr>
+            <m:oMathPara>
+              <m:oMath>
+                <m:r>
+                  <w:rPr>
+                    <w:rFonts w:ascii="Cambria Math" w:hAnsi="Cambria Math"/>
+                  </w:rPr>
+                  <m:t>1</m:t>
+                </m:r>
+              </m:oMath>
+            </m:oMathPara>
+          </w:p>
+        </w:tc>
+        <w:tc>
+          <w:tcPr>
+            <w:tcW w:w="990" w:type="dxa"/>
+          </w:tcPr>
+          <w:p>
+            <w:pPr>
+              <w:rPr>
+                <w:rFonts w:ascii="Cambria Math" w:hAnsi="Cambria Math"/>
+                <w:oMath/>
+              </w:rPr>
+            </w:pPr>
+            <m:oMathPara>
+              <m:oMath>
+                <m:r>
+                  <w:rPr>
+                    <w:rFonts w:ascii="Cambria Math" w:hAnsi="Cambria Math"/>
+                  </w:rPr>
+                  <m:t>1</m:t>
+                </m:r>
+              </m:oMath>
+            </m:oMathPara>
+          </w:p>
+        </w:tc>
+        <w:tc>
+          <w:tcPr>
+            <w:tcW w:w="990" w:type="dxa"/>
+          </w:tcPr>
+          <w:p>
+            <w:pPr>
+              <w:rPr>
+                <w:rFonts w:ascii="Cambria Math" w:hAnsi="Cambria Math"/>
+                <w:oMath/>
+              </w:rPr>
+            </w:pPr>
+            <m:oMathPara>
+              <m:oMath>
+                <m:r>
+                  <w:rPr>
+                    <w:rFonts w:ascii="Cambria Math" w:hAnsi="Cambria Math"/>
+                    <w:highlight w:val="yellow"/>
+                  </w:rPr>
+                  <m:t>0</m:t>
+                </m:r>
+              </m:oMath>
+            </m:oMathPara>
+          </w:p>
+        </w:tc>
+        <w:tc>
+          <w:tcPr>
+            <w:tcW w:w="990" w:type="dxa"/>
+          </w:tcPr>
+          <w:p>
+            <w:pPr>
+              <w:rPr>
+                <w:rFonts w:ascii="Cambria Math" w:hAnsi="Cambria Math"/>
+                <w:oMath/>
+              </w:rPr>
+            </w:pPr>
+            <m:oMathPara>
+              <m:oMath>
+                <m:r>
+                  <w:rPr>
+                    <w:rFonts w:ascii="Cambria Math" w:hAnsi="Cambria Math"/>
+                  </w:rPr>
+                  <m:t>0</m:t>
+                </m:r>
+              </m:oMath>
+            </m:oMathPara>
+          </w:p>
+        </w:tc>
+        <w:tc>
+          <w:tcPr>
+            <w:tcW w:w="990" w:type="dxa"/>
+          </w:tcPr>
+          <w:p>
+            <w:pPr>
+              <w:rPr>
+                <w:rFonts w:ascii="Cambria Math" w:hAnsi="Cambria Math"/>
+                <w:oMath/>
+              </w:rPr>
+            </w:pPr>
+            <m:oMathPara>
+              <m:oMath>
+                <m:r>
+                  <w:rPr>
+                    <w:rFonts w:ascii="Cambria Math" w:hAnsi="Cambria Math"/>
+                  </w:rPr>
+                  <m:t>1</m:t>
+                </m:r>
+              </m:oMath>
+            </m:oMathPara>
+          </w:p>
+        </w:tc>
+        <w:tc>
+          <w:tcPr>
+            <w:tcW w:w="2430" w:type="dxa"/>
+          </w:tcPr>
+          <w:p>
+            <w:pPr>
+              <w:rPr>
+                <w:rFonts w:ascii="Cambria Math" w:hAnsi="Cambria Math"/>
+                <w:highlight w:val="yellow"/>
+                <w:oMath/>
+              </w:rPr>
+            </w:pPr>
+            <m:oMathPara>
+              <m:oMath>
+                <m:r>
+                  <w:rPr>
+                    <w:rFonts w:ascii="Cambria Math" w:hAnsi="Cambria Math"/>
+                    <w:highlight w:val="yellow"/>
+                  </w:rPr>
+                  <m:t>x</m:t>
+                </m:r>
+              </m:oMath>
+            </m:oMathPara>
+          </w:p>
+        </w:tc>
+      </w:tr>
+      <w:tr>
+        <w:tc>
+          <w:tcPr>
+            <w:tcW w:w="990" w:type="dxa"/>
+          </w:tcPr>
+          <w:p>
+            <w:pPr>
+              <w:rPr>
+                <w:rFonts w:ascii="Cambria Math" w:hAnsi="Cambria Math"/>
+                <w:oMath/>
+              </w:rPr>
+            </w:pPr>
+            <m:oMathPara>
+              <m:oMath>
+                <m:r>
+                  <w:rPr>
+                    <w:rFonts w:ascii="Cambria Math" w:hAnsi="Cambria Math"/>
+                  </w:rPr>
+                  <m:t>1</m:t>
+                </m:r>
+              </m:oMath>
+            </m:oMathPara>
+          </w:p>
+        </w:tc>
+        <w:tc>
+          <w:tcPr>
+            <w:tcW w:w="990" w:type="dxa"/>
+          </w:tcPr>
+          <w:p>
+            <w:pPr>
+              <w:rPr>
+                <w:rFonts w:ascii="Cambria Math" w:hAnsi="Cambria Math"/>
+                <w:oMath/>
+              </w:rPr>
+            </w:pPr>
+            <m:oMathPara>
+              <m:oMath>
+                <m:r>
+                  <w:rPr>
+                    <w:rFonts w:ascii="Cambria Math" w:hAnsi="Cambria Math"/>
+                  </w:rPr>
+                  <m:t>0</m:t>
+                </m:r>
+              </m:oMath>
+            </m:oMathPara>
+          </w:p>
+        </w:tc>
+        <w:tc>
+          <w:tcPr>
+            <w:tcW w:w="990" w:type="dxa"/>
+          </w:tcPr>
+          <w:p>
+            <w:pPr>
+              <w:rPr>
+                <w:rFonts w:ascii="Cambria Math" w:hAnsi="Cambria Math"/>
+                <w:oMath/>
+              </w:rPr>
+            </w:pPr>
+            <m:oMathPara>
+              <m:oMath>
+                <m:r>
+                  <w:rPr>
+                    <w:rFonts w:ascii="Cambria Math" w:hAnsi="Cambria Math"/>
+                    <w:highlight w:val="yellow"/>
+                  </w:rPr>
+                  <m:t>0</m:t>
+                </m:r>
+                <m:r>
+                  <w:rPr>
+                    <w:rFonts w:ascii="Cambria Math" w:hAnsi="Cambria Math"/>
+                  </w:rPr>
+                  <m:t>, 1</m:t>
+                </m:r>
+              </m:oMath>
+            </m:oMathPara>
+          </w:p>
+        </w:tc>
+        <w:tc>
+          <w:tcPr>
+            <w:tcW w:w="990" w:type="dxa"/>
+          </w:tcPr>
+          <w:p>
+            <w:pPr>
+              <w:rPr>
+                <w:rFonts w:ascii="Cambria Math" w:hAnsi="Cambria Math"/>
+                <w:oMath/>
+              </w:rPr>
+            </w:pPr>
+            <m:oMathPara>
+              <m:oMath>
+                <m:r>
+                  <w:rPr>
+                    <w:rFonts w:ascii="Cambria Math" w:hAnsi="Cambria Math"/>
+                  </w:rPr>
+                  <m:t>1</m:t>
+                </m:r>
+              </m:oMath>
+            </m:oMathPara>
+          </w:p>
+        </w:tc>
+        <w:tc>
+          <w:tcPr>
+            <w:tcW w:w="990" w:type="dxa"/>
+          </w:tcPr>
+          <w:p>
+            <w:pPr>
+              <w:rPr>
+                <w:rFonts w:ascii="Cambria Math" w:hAnsi="Cambria Math"/>
+                <w:oMath/>
+              </w:rPr>
+            </w:pPr>
+            <m:oMathPara>
+              <m:oMath>
+                <m:r>
+                  <w:rPr>
+                    <w:rFonts w:ascii="Cambria Math" w:hAnsi="Cambria Math"/>
+                  </w:rPr>
+                  <m:t>1,</m:t>
+                </m:r>
+                <m:r>
+                  <w:rPr>
+                    <w:rFonts w:ascii="Cambria Math" w:hAnsi="Cambria Math"/>
+                  </w:rPr>
+                  <m:t xml:space="preserve"> </m:t>
+                </m:r>
+                <m:r>
+                  <w:rPr>
+                    <w:rFonts w:ascii="Cambria Math" w:hAnsi="Cambria Math"/>
+                  </w:rPr>
+                  <m:t>0</m:t>
+                </m:r>
+              </m:oMath>
+            </m:oMathPara>
+          </w:p>
+        </w:tc>
+        <w:tc>
+          <w:tcPr>
+            <w:tcW w:w="2430" w:type="dxa"/>
+          </w:tcPr>
+          <w:p>
+            <w:pPr>
+              <w:rPr>
+                <w:rFonts w:ascii="Cambria Math" w:hAnsi="Cambria Math"/>
+                <w:oMath/>
+              </w:rPr>
+            </w:pPr>
+            <m:oMathPara>
+              <m:oMath>
+                <m:r>
+                  <w:rPr>
+                    <w:rFonts w:ascii="Cambria Math" w:hAnsi="Cambria Math"/>
+                    <w:highlight w:val="yellow"/>
+                  </w:rPr>
+                  <m:t>0</m:t>
+                </m:r>
+                <m:r>
+                  <w:rPr>
+                    <w:rFonts w:ascii="Cambria Math" w:hAnsi="Cambria Math"/>
+                  </w:rPr>
+                  <m:t>, x</m:t>
+                </m:r>
+              </m:oMath>
+            </m:oMathPara>
+          </w:p>
+        </w:tc>
+      </w:tr>
+      <w:tr>
+        <w:tc>
+          <w:tcPr>
+            <w:tcW w:w="990" w:type="dxa"/>
+          </w:tcPr>
+          <w:p>
+            <w:pPr>
+              <w:rPr>
+                <w:rFonts w:ascii="Cambria Math" w:hAnsi="Cambria Math"/>
+                <w:oMath/>
+              </w:rPr>
+            </w:pPr>
+            <m:oMathPara>
+              <m:oMath>
+                <m:r>
+                  <w:rPr>
+                    <w:rFonts w:ascii="Cambria Math" w:hAnsi="Cambria Math"/>
+                  </w:rPr>
+                  <m:t>1</m:t>
+                </m:r>
+              </m:oMath>
+            </m:oMathPara>
+          </w:p>
+        </w:tc>
+        <w:tc>
+          <w:tcPr>
+            <w:tcW w:w="990" w:type="dxa"/>
+          </w:tcPr>
+          <w:p>
+            <w:pPr>
+              <w:rPr>
+                <w:rFonts w:ascii="Cambria Math" w:hAnsi="Cambria Math"/>
+                <w:oMath/>
+              </w:rPr>
+            </w:pPr>
+            <m:oMathPara>
+              <m:oMath>
+                <m:r>
+                  <w:rPr>
+                    <w:rFonts w:ascii="Cambria Math" w:hAnsi="Cambria Math"/>
+                  </w:rPr>
+                  <m:t>0</m:t>
+                </m:r>
+              </m:oMath>
+            </m:oMathPara>
+          </w:p>
+        </w:tc>
+        <w:tc>
+          <w:tcPr>
+            <w:tcW w:w="990" w:type="dxa"/>
+          </w:tcPr>
+          <w:p>
+            <w:pPr>
+              <w:rPr>
+                <w:rFonts w:ascii="Cambria Math" w:hAnsi="Cambria Math"/>
+                <w:oMath/>
+              </w:rPr>
+            </w:pPr>
+            <m:oMathPara>
+              <m:oMath>
+                <m:r>
+                  <w:rPr>
+                    <w:rFonts w:ascii="Cambria Math" w:hAnsi="Cambria Math"/>
+                    <w:highlight w:val="yellow"/>
+                  </w:rPr>
+                  <m:t>0</m:t>
+                </m:r>
+                <m:r>
+                  <w:rPr>
+                    <w:rFonts w:ascii="Cambria Math" w:hAnsi="Cambria Math"/>
+                  </w:rPr>
+                  <m:t>, 1</m:t>
+                </m:r>
+              </m:oMath>
+            </m:oMathPara>
+          </w:p>
+        </w:tc>
+        <w:tc>
+          <w:tcPr>
+            <w:tcW w:w="990" w:type="dxa"/>
+          </w:tcPr>
+          <w:p>
+            <w:pPr>
+              <w:rPr>
+                <w:rFonts w:ascii="Cambria Math" w:hAnsi="Cambria Math"/>
+                <w:oMath/>
+              </w:rPr>
+            </w:pPr>
+            <m:oMathPara>
+              <m:oMath>
+                <m:r>
+                  <w:rPr>
+                    <w:rFonts w:ascii="Cambria Math" w:hAnsi="Cambria Math"/>
+                  </w:rPr>
+                  <m:t>0</m:t>
+                </m:r>
+              </m:oMath>
+            </m:oMathPara>
+          </w:p>
+        </w:tc>
+        <w:tc>
+          <w:tcPr>
+            <w:tcW w:w="990" w:type="dxa"/>
+          </w:tcPr>
+          <w:p>
+            <w:pPr>
+              <w:rPr>
+                <w:rFonts w:ascii="Cambria Math" w:hAnsi="Cambria Math"/>
+                <w:oMath/>
+              </w:rPr>
+            </w:pPr>
+            <m:oMathPara>
+              <m:oMath>
+                <m:r>
+                  <w:rPr>
+                    <w:rFonts w:ascii="Cambria Math" w:hAnsi="Cambria Math"/>
+                  </w:rPr>
+                  <m:t>1,</m:t>
+                </m:r>
+                <m:r>
+                  <w:rPr>
+                    <w:rFonts w:ascii="Cambria Math" w:hAnsi="Cambria Math"/>
+                  </w:rPr>
+                  <m:t xml:space="preserve"> </m:t>
+                </m:r>
+                <m:r>
+                  <w:rPr>
+                    <w:rFonts w:ascii="Cambria Math" w:hAnsi="Cambria Math"/>
+                  </w:rPr>
+                  <m:t>0</m:t>
+                </m:r>
+              </m:oMath>
+            </m:oMathPara>
+          </w:p>
+        </w:tc>
+        <w:tc>
+          <w:tcPr>
+            <w:tcW w:w="2430" w:type="dxa"/>
+          </w:tcPr>
+          <w:p>
+            <w:pPr>
+              <w:rPr>
+                <w:rFonts w:ascii="Cambria Math" w:hAnsi="Cambria Math"/>
+                <w:oMath/>
+              </w:rPr>
+            </w:pPr>
+            <m:oMathPara>
+              <m:oMath>
+                <m:r>
+                  <w:rPr>
+                    <w:rFonts w:ascii="Cambria Math" w:hAnsi="Cambria Math"/>
+                    <w:highlight w:val="yellow"/>
+                  </w:rPr>
+                  <m:t>x</m:t>
+                </m:r>
+                <m:r>
+                  <w:rPr>
+                    <w:rFonts w:ascii="Cambria Math" w:hAnsi="Cambria Math"/>
+                  </w:rPr>
+                  <m:t>,1</m:t>
+                </m:r>
+              </m:oMath>
+            </m:oMathPara>
+          </w:p>
+        </w:tc>
+      </w:tr>
+      <w:tr>
+        <w:tc>
+          <w:tcPr>
+            <w:tcW w:w="990" w:type="dxa"/>
+          </w:tcPr>
+          <w:p>
+            <w:pPr>
+              <w:rPr>
+                <w:rFonts w:ascii="Cambria Math" w:hAnsi="Cambria Math"/>
+                <w:oMath/>
+              </w:rPr>
+            </w:pPr>
+            <m:oMathPara>
+              <m:oMath>
+                <m:r>
+                  <w:rPr>
+                    <w:rFonts w:ascii="Cambria Math" w:hAnsi="Cambria Math"/>
+                  </w:rPr>
+                  <m:t>0</m:t>
+                </m:r>
+              </m:oMath>
+            </m:oMathPara>
+          </w:p>
+        </w:tc>
+        <w:tc>
+          <w:tcPr>
+            <w:tcW w:w="990" w:type="dxa"/>
+          </w:tcPr>
+          <w:p>
+            <w:pPr>
+              <w:rPr>
+                <w:rFonts w:ascii="Cambria Math" w:hAnsi="Cambria Math"/>
+                <w:oMath/>
+              </w:rPr>
+            </w:pPr>
+            <m:oMathPara>
+              <m:oMath>
+                <m:r>
+                  <w:rPr>
+                    <w:rFonts w:ascii="Cambria Math" w:hAnsi="Cambria Math"/>
+                  </w:rPr>
+                  <m:t>1</m:t>
+                </m:r>
+              </m:oMath>
+            </m:oMathPara>
+          </w:p>
+        </w:tc>
+        <w:tc>
+          <w:tcPr>
+            <w:tcW w:w="990" w:type="dxa"/>
+          </w:tcPr>
+          <w:p>
+            <w:pPr>
+              <w:rPr>
+                <w:rFonts w:ascii="Cambria Math" w:hAnsi="Cambria Math"/>
+                <w:oMath/>
+              </w:rPr>
+            </w:pPr>
+            <m:oMathPara>
+              <m:oMath>
+                <m:r>
+                  <w:rPr>
+                    <w:rFonts w:ascii="Cambria Math" w:hAnsi="Cambria Math"/>
+                    <w:highlight w:val="yellow"/>
+                  </w:rPr>
+                  <m:t>0</m:t>
+                </m:r>
+                <m:r>
+                  <w:rPr>
+                    <w:rFonts w:ascii="Cambria Math" w:hAnsi="Cambria Math"/>
+                  </w:rPr>
+                  <m:t>, 1</m:t>
+                </m:r>
+              </m:oMath>
+            </m:oMathPara>
+          </w:p>
+        </w:tc>
+        <w:tc>
+          <w:tcPr>
+            <w:tcW w:w="990" w:type="dxa"/>
+          </w:tcPr>
+          <w:p>
+            <w:pPr>
+              <w:rPr>
+                <w:rFonts w:ascii="Cambria Math" w:hAnsi="Cambria Math"/>
+                <w:oMath/>
+              </w:rPr>
+            </w:pPr>
+            <m:oMathPara>
+              <m:oMath>
+                <m:r>
+                  <w:rPr>
+                    <w:rFonts w:ascii="Cambria Math" w:hAnsi="Cambria Math"/>
+                  </w:rPr>
+                  <m:t>1</m:t>
+                </m:r>
+              </m:oMath>
+            </m:oMathPara>
+          </w:p>
+        </w:tc>
+        <w:tc>
+          <w:tcPr>
+            <w:tcW w:w="990" w:type="dxa"/>
+          </w:tcPr>
+          <w:p>
+            <w:pPr>
+              <w:rPr>
+                <w:rFonts w:ascii="Cambria Math" w:hAnsi="Cambria Math"/>
+                <w:oMath/>
+              </w:rPr>
+            </w:pPr>
+            <m:oMathPara>
+              <m:oMath>
+                <m:r>
+                  <w:rPr>
+                    <w:rFonts w:ascii="Cambria Math" w:hAnsi="Cambria Math"/>
+                  </w:rPr>
+                  <m:t>1,</m:t>
+                </m:r>
+                <m:r>
+                  <w:rPr>
+                    <w:rFonts w:ascii="Cambria Math" w:hAnsi="Cambria Math"/>
+                  </w:rPr>
+                  <m:t xml:space="preserve"> </m:t>
+                </m:r>
+                <m:r>
+                  <w:rPr>
+                    <w:rFonts w:ascii="Cambria Math" w:hAnsi="Cambria Math"/>
+                  </w:rPr>
+                  <m:t>0</m:t>
+                </m:r>
+              </m:oMath>
+            </m:oMathPara>
+          </w:p>
+        </w:tc>
+        <w:tc>
+          <w:tcPr>
+            <w:tcW w:w="2430" w:type="dxa"/>
+          </w:tcPr>
+          <w:p>
+            <w:pPr>
+              <w:rPr>
+                <w:rFonts w:ascii="Cambria Math" w:hAnsi="Cambria Math"/>
+                <w:oMath/>
+              </w:rPr>
+            </w:pPr>
+            <m:oMathPara>
+              <m:oMath>
+                <m:r>
+                  <w:rPr>
+                    <w:rFonts w:ascii="Cambria Math" w:hAnsi="Cambria Math"/>
+                    <w:highlight w:val="yellow"/>
+                  </w:rPr>
+                  <m:t>0</m:t>
+                </m:r>
+                <m:r>
+                  <w:rPr>
+                    <w:rFonts w:ascii="Cambria Math" w:hAnsi="Cambria Math"/>
+                  </w:rPr>
+                  <m:t>, x</m:t>
+                </m:r>
+              </m:oMath>
+            </m:oMathPara>
+          </w:p>
+        </w:tc>
+      </w:tr>
+      <w:tr>
+        <w:tc>
+          <w:tcPr>
+            <w:tcW w:w="990" w:type="dxa"/>
+          </w:tcPr>
+          <w:p>
+            <w:pPr>
+              <w:rPr>
+                <w:rFonts w:ascii="Cambria Math" w:hAnsi="Cambria Math"/>
+                <w:oMath/>
+              </w:rPr>
+            </w:pPr>
+            <m:oMathPara>
+              <m:oMath>
+                <m:r>
+                  <w:rPr>
+                    <w:rFonts w:ascii="Cambria Math" w:hAnsi="Cambria Math"/>
+                  </w:rPr>
+                  <m:t>0</m:t>
+                </m:r>
+              </m:oMath>
+            </m:oMathPara>
+          </w:p>
+        </w:tc>
+        <w:tc>
+          <w:tcPr>
+            <w:tcW w:w="990" w:type="dxa"/>
+          </w:tcPr>
+          <w:p>
+            <w:pPr>
+              <w:rPr>
+                <w:rFonts w:ascii="Cambria Math" w:hAnsi="Cambria Math"/>
+                <w:oMath/>
+              </w:rPr>
+            </w:pPr>
+            <m:oMathPara>
+              <m:oMath>
+                <m:r>
+                  <w:rPr>
+                    <w:rFonts w:ascii="Cambria Math" w:hAnsi="Cambria Math"/>
+                  </w:rPr>
+                  <m:t>1</m:t>
+                </m:r>
+              </m:oMath>
+            </m:oMathPara>
+          </w:p>
+        </w:tc>
+        <w:tc>
+          <w:tcPr>
+            <w:tcW w:w="990" w:type="dxa"/>
+          </w:tcPr>
+          <w:p>
+            <w:pPr>
+              <w:rPr>
+                <w:rFonts w:ascii="Cambria Math" w:hAnsi="Cambria Math"/>
+                <w:oMath/>
+              </w:rPr>
+            </w:pPr>
+            <m:oMathPara>
+              <m:oMath>
+                <m:r>
+                  <w:rPr>
+                    <w:rFonts w:ascii="Cambria Math" w:hAnsi="Cambria Math"/>
+                    <w:highlight w:val="yellow"/>
+                  </w:rPr>
+                  <m:t>0</m:t>
+                </m:r>
+                <m:r>
+                  <w:rPr>
+                    <w:rFonts w:ascii="Cambria Math" w:hAnsi="Cambria Math"/>
+                  </w:rPr>
+                  <m:t>, 1</m:t>
+                </m:r>
+              </m:oMath>
+            </m:oMathPara>
+          </w:p>
+        </w:tc>
+        <w:tc>
+          <w:tcPr>
+            <w:tcW w:w="990" w:type="dxa"/>
+          </w:tcPr>
+          <w:p>
+            <w:pPr>
+              <w:rPr>
+                <w:rFonts w:ascii="Cambria Math" w:hAnsi="Cambria Math"/>
+                <w:oMath/>
+              </w:rPr>
+            </w:pPr>
+            <m:oMathPara>
+              <m:oMath>
+                <m:r>
+                  <w:rPr>
+                    <w:rFonts w:ascii="Cambria Math" w:hAnsi="Cambria Math"/>
+                  </w:rPr>
+                  <m:t>0</m:t>
+                </m:r>
+              </m:oMath>
+            </m:oMathPara>
+          </w:p>
+        </w:tc>
+        <w:tc>
+          <w:tcPr>
+            <w:tcW w:w="990" w:type="dxa"/>
+          </w:tcPr>
+          <w:p>
+            <w:pPr>
+              <w:rPr>
+                <w:rFonts w:ascii="Cambria Math" w:hAnsi="Cambria Math"/>
+                <w:oMath/>
+              </w:rPr>
+            </w:pPr>
+            <m:oMathPara>
+              <m:oMath>
+                <m:r>
+                  <w:rPr>
+                    <w:rFonts w:ascii="Cambria Math" w:hAnsi="Cambria Math"/>
+                  </w:rPr>
+                  <m:t>1,</m:t>
+                </m:r>
+                <m:r>
+                  <w:rPr>
+                    <w:rFonts w:ascii="Cambria Math" w:hAnsi="Cambria Math"/>
+                  </w:rPr>
+                  <m:t xml:space="preserve"> </m:t>
+                </m:r>
+                <m:r>
+                  <w:rPr>
+                    <w:rFonts w:ascii="Cambria Math" w:hAnsi="Cambria Math"/>
+                  </w:rPr>
+                  <m:t>0</m:t>
+                </m:r>
+              </m:oMath>
+            </m:oMathPara>
+          </w:p>
+        </w:tc>
+        <w:tc>
+          <w:tcPr>
+            <w:tcW w:w="2430" w:type="dxa"/>
+          </w:tcPr>
+          <w:p>
+            <w:pPr>
+              <w:rPr>
+                <w:rFonts w:ascii="Cambria Math" w:hAnsi="Cambria Math"/>
+                <w:oMath/>
+              </w:rPr>
+            </w:pPr>
+            <m:oMathPara>
+              <m:oMath>
+                <m:r>
+                  <w:rPr>
+                    <w:rFonts w:ascii="Cambria Math" w:hAnsi="Cambria Math"/>
+                    <w:highlight w:val="yellow"/>
+                  </w:rPr>
+                  <m:t>x</m:t>
+                </m:r>
+                <m:r>
+                  <w:rPr>
+                    <w:rFonts w:ascii="Cambria Math" w:hAnsi="Cambria Math"/>
+                  </w:rPr>
+                  <m:t>, 1</m:t>
+                </m:r>
+              </m:oMath>
+            </m:oMathPara>
+          </w:p>
+        </w:tc>
+      </w:tr>
+      <w:tr>
+        <w:tc>
+          <w:tcPr>
+            <w:tcW w:w="990" w:type="dxa"/>
+          </w:tcPr>
+          <w:p>
+            <w:pPr>
+              <w:rPr>
+                <w:rFonts w:ascii="Cambria Math" w:hAnsi="Cambria Math"/>
+                <w:oMath/>
+              </w:rPr>
+            </w:pPr>
+            <m:oMathPara>
+              <m:oMath>
+                <m:r>
+                  <w:rPr>
+                    <w:rFonts w:ascii="Cambria Math" w:hAnsi="Cambria Math"/>
+                  </w:rPr>
+                  <m:t>0</m:t>
+                </m:r>
+              </m:oMath>
+            </m:oMathPara>
+          </w:p>
+        </w:tc>
+        <w:tc>
+          <w:tcPr>
+            <w:tcW w:w="990" w:type="dxa"/>
+          </w:tcPr>
+          <w:p>
+            <w:pPr>
+              <w:rPr>
+                <w:rFonts w:ascii="Cambria Math" w:hAnsi="Cambria Math"/>
+                <w:oMath/>
+              </w:rPr>
+            </w:pPr>
+            <m:oMathPara>
+              <m:oMath>
+                <m:r>
+                  <w:rPr>
+                    <w:rFonts w:ascii="Cambria Math" w:hAnsi="Cambria Math"/>
+                  </w:rPr>
+                  <m:t>0</m:t>
+                </m:r>
+              </m:oMath>
+            </m:oMathPara>
+          </w:p>
+        </w:tc>
+        <w:tc>
+          <w:tcPr>
+            <w:tcW w:w="990" w:type="dxa"/>
+          </w:tcPr>
+          <w:p>
+            <w:pPr>
+              <w:rPr>
+                <w:rFonts w:ascii="Cambria Math" w:hAnsi="Cambria Math"/>
+                <w:oMath/>
+              </w:rPr>
+            </w:pPr>
+            <m:oMathPara>
+              <m:oMath>
+                <m:r>
+                  <w:rPr>
+                    <w:rFonts w:ascii="Cambria Math" w:hAnsi="Cambria Math"/>
+                    <w:highlight w:val="green"/>
+                  </w:rPr>
+                  <m:t>1</m:t>
+                </m:r>
+              </m:oMath>
+            </m:oMathPara>
+          </w:p>
+        </w:tc>
+        <w:tc>
+          <w:tcPr>
+            <w:tcW w:w="990" w:type="dxa"/>
+          </w:tcPr>
+          <w:p>
+            <w:pPr>
+              <w:rPr>
+                <w:rFonts w:ascii="Cambria Math" w:hAnsi="Cambria Math"/>
+                <w:oMath/>
+              </w:rPr>
+            </w:pPr>
+            <m:oMathPara>
+              <m:oMath>
+                <m:r>
+                  <w:rPr>
+                    <w:rFonts w:ascii="Cambria Math" w:hAnsi="Cambria Math"/>
+                  </w:rPr>
+                  <m:t>1</m:t>
+                </m:r>
+              </m:oMath>
+            </m:oMathPara>
+          </w:p>
+        </w:tc>
+        <w:tc>
+          <w:tcPr>
+            <w:tcW w:w="990" w:type="dxa"/>
+          </w:tcPr>
+          <w:p>
+            <w:pPr>
+              <w:rPr>
+                <w:rFonts w:ascii="Cambria Math" w:hAnsi="Cambria Math"/>
+                <w:oMath/>
+              </w:rPr>
+            </w:pPr>
+            <m:oMathPara>
+              <m:oMath>
+                <m:r>
+                  <w:rPr>
+                    <w:rFonts w:ascii="Cambria Math" w:hAnsi="Cambria Math"/>
+                  </w:rPr>
+                  <m:t>0</m:t>
+                </m:r>
+              </m:oMath>
+            </m:oMathPara>
+          </w:p>
+        </w:tc>
+        <w:tc>
+          <w:tcPr>
+            <w:tcW w:w="2430" w:type="dxa"/>
+          </w:tcPr>
+          <w:p>
+            <w:pPr>
+              <w:rPr>
+                <w:rFonts w:ascii="Cambria Math" w:hAnsi="Cambria Math"/>
+                <w:oMath/>
+              </w:rPr>
+            </w:pPr>
+            <m:oMathPara>
+              <m:oMath>
+                <m:r>
+                  <w:rPr>
+                    <w:rFonts w:ascii="Cambria Math" w:hAnsi="Cambria Math"/>
+                    <w:highlight w:val="yellow"/>
+                  </w:rPr>
+                  <m:t>x</m:t>
+                </m:r>
+              </m:oMath>
+            </m:oMathPara>
+          </w:p>
+        </w:tc>
+      </w:tr>
+      <w:tr>
+        <w:tc>
+          <w:tcPr>
+            <w:tcW w:w="990" w:type="dxa"/>
+          </w:tcPr>
+          <w:p>
+            <w:pPr>
+              <w:rPr>
+                <w:rFonts w:ascii="Cambria Math" w:hAnsi="Cambria Math"/>
+                <w:oMath/>
+              </w:rPr>
+            </w:pPr>
+            <m:oMathPara>
+              <m:oMath>
+                <m:r>
+                  <w:rPr>
+                    <w:rFonts w:ascii="Cambria Math" w:hAnsi="Cambria Math"/>
+                  </w:rPr>
+                  <m:t>0</m:t>
+                </m:r>
+              </m:oMath>
+            </m:oMathPara>
+          </w:p>
+        </w:tc>
+        <w:tc>
+          <w:tcPr>
+            <w:tcW w:w="990" w:type="dxa"/>
+          </w:tcPr>
+          <w:p>
+            <w:pPr>
+              <w:rPr>
+                <w:rFonts w:ascii="Cambria Math" w:hAnsi="Cambria Math"/>
+                <w:oMath/>
+              </w:rPr>
+            </w:pPr>
+            <m:oMathPara>
+              <m:oMath>
+                <m:r>
+                  <w:rPr>
+                    <w:rFonts w:ascii="Cambria Math" w:hAnsi="Cambria Math"/>
+                  </w:rPr>
+                  <m:t>0</m:t>
+                </m:r>
+              </m:oMath>
+            </m:oMathPara>
+          </w:p>
+        </w:tc>
+        <w:tc>
+          <w:tcPr>
+            <w:tcW w:w="990" w:type="dxa"/>
+          </w:tcPr>
+          <w:p>
+            <w:pPr>
+              <w:rPr>
+                <w:rFonts w:ascii="Cambria Math" w:hAnsi="Cambria Math"/>
+                <w:oMath/>
+              </w:rPr>
+            </w:pPr>
+            <m:oMathPara>
+              <m:oMath>
+                <m:r>
+                  <w:rPr>
+                    <w:rFonts w:ascii="Cambria Math" w:hAnsi="Cambria Math"/>
+                    <w:highlight w:val="green"/>
+                  </w:rPr>
+                  <m:t>1</m:t>
+                </m:r>
+              </m:oMath>
+            </m:oMathPara>
+          </w:p>
+        </w:tc>
+        <w:tc>
+          <w:tcPr>
+            <w:tcW w:w="990" w:type="dxa"/>
+          </w:tcPr>
+          <w:p>
+            <w:pPr>
+              <w:rPr>
+                <w:rFonts w:ascii="Cambria Math" w:hAnsi="Cambria Math"/>
+                <w:oMath/>
+              </w:rPr>
+            </w:pPr>
+            <m:oMathPara>
+              <m:oMath>
+                <m:r>
+                  <w:rPr>
+                    <w:rFonts w:ascii="Cambria Math" w:hAnsi="Cambria Math"/>
+                  </w:rPr>
+                  <m:t>0</m:t>
+                </m:r>
+              </m:oMath>
+            </m:oMathPara>
+          </w:p>
+        </w:tc>
+        <w:tc>
+          <w:tcPr>
+            <w:tcW w:w="990" w:type="dxa"/>
+          </w:tcPr>
+          <w:p>
+            <w:pPr>
+              <w:rPr>
+                <w:rFonts w:ascii="Cambria Math" w:hAnsi="Cambria Math"/>
+                <w:oMath/>
+              </w:rPr>
+            </w:pPr>
+            <m:oMathPara>
+              <m:oMath>
+                <m:r>
+                  <w:rPr>
+                    <w:rFonts w:ascii="Cambria Math" w:hAnsi="Cambria Math"/>
+                  </w:rPr>
+                  <m:t>0</m:t>
+                </m:r>
+              </m:oMath>
+            </m:oMathPara>
+          </w:p>
+        </w:tc>
+        <w:tc>
+          <w:tcPr>
+            <w:tcW w:w="2430" w:type="dxa"/>
+          </w:tcPr>
+          <w:p>
+            <w:pPr>
+              <w:rPr>
+                <w:rFonts w:ascii="Cambria Math" w:hAnsi="Cambria Math"/>
+                <w:oMath/>
+              </w:rPr>
+            </w:pPr>
+            <m:oMathPara>
+              <m:oMath>
+                <m:r>
+                  <w:rPr>
+                    <w:rFonts w:ascii="Cambria Math" w:hAnsi="Cambria Math"/>
+                    <w:highlight w:val="green"/>
+                  </w:rPr>
+                  <m:t>1</m:t>
+                </m:r>
+              </m:oMath>
+            </m:oMathPara>
+          </w:p>
+        </w:tc>
+      </w:tr>
+    </w:tbl>
+    <w:p/>
+    <w:p>
+      <w:pPr>
+        <w:ind w:left="720"/>
+      </w:pPr>
+      <w:r>
+        <w:t xml:space="preserve">Cells with two values correspond in order (e.g. </w:t>
+      </w:r>
+      <m:oMath>
+        <m:r>
+          <w:rPr>
+            <w:rFonts w:ascii="Cambria Math" w:hAnsi="Cambria Math"/>
+          </w:rPr>
+          <m:t>0, 1</m:t>
+        </m:r>
+      </m:oMath>
+      <w:r>
+        <w:t xml:space="preserve"> in </w:t>
+      </w:r>
+      <m:oMath>
+        <m:r>
+          <w:rPr>
+            <w:rFonts w:ascii="Cambria Math" w:hAnsi="Cambria Math"/>
+          </w:rPr>
+          <m:t>ne</m:t>
+        </m:r>
+        <m:sSub>
+          <m:sSubPr>
+            <m:ctrlPr>
+              <w:rPr>
+                <w:rFonts w:ascii="Cambria Math" w:hAnsi="Cambria Math"/>
+                <w:i/>
+              </w:rPr>
+            </m:ctrlPr>
+          </m:sSubPr>
+          <m:e>
+            <m:r>
+              <w:rPr>
+                <w:rFonts w:ascii="Cambria Math" w:hAnsi="Cambria Math"/>
+              </w:rPr>
+              <m:t>w</m:t>
+            </m:r>
+          </m:e>
+          <m:sub>
+            <m:r>
+              <w:rPr>
+                <w:rFonts w:ascii="Cambria Math" w:hAnsi="Cambria Math"/>
+              </w:rPr>
+              <m:t>i</m:t>
+            </m:r>
+          </m:sub>
+        </m:sSub>
+      </m:oMath>
+      <w:r>
+        <w:t xml:space="preserve"> would force </w:t>
+      </w:r>
+      <m:oMath>
+        <m:r>
+          <w:rPr>
+            <w:rFonts w:ascii="Cambria Math" w:hAnsi="Cambria Math"/>
+          </w:rPr>
+          <m:t>¬ne</m:t>
+        </m:r>
+        <m:sSub>
+          <m:sSubPr>
+            <m:ctrlPr>
+              <w:rPr>
+                <w:rFonts w:ascii="Cambria Math" w:hAnsi="Cambria Math"/>
+                <w:i/>
+              </w:rPr>
+            </m:ctrlPr>
+          </m:sSubPr>
+          <m:e>
+            <m:r>
+              <w:rPr>
+                <w:rFonts w:ascii="Cambria Math" w:hAnsi="Cambria Math"/>
+              </w:rPr>
+              <m:t>w</m:t>
+            </m:r>
+          </m:e>
+          <m:sub>
+            <m:r>
+              <w:rPr>
+                <w:rFonts w:ascii="Cambria Math" w:hAnsi="Cambria Math"/>
+              </w:rPr>
+              <m:t>i</m:t>
+            </m:r>
+          </m:sub>
+        </m:sSub>
+      </m:oMath>
+      <w:r>
+        <w:t xml:space="preserve"> to be </w:t>
+      </w:r>
+      <m:oMath>
+        <m:r>
+          <w:rPr>
+            <w:rFonts w:ascii="Cambria Math" w:hAnsi="Cambria Math"/>
+          </w:rPr>
+          <m:t>1, 0</m:t>
+        </m:r>
+      </m:oMath>
+      <w:r>
+        <w:t>)</w:t>
+      </w:r>
+      <w:r>
+        <w:t xml:space="preserve">. </w:t>
+      </w:r>
+      <m:oMath>
+        <m:r>
+          <w:rPr>
+            <w:rFonts w:ascii="Cambria Math" w:hAnsi="Cambria Math"/>
+          </w:rPr>
+          <m:t>x</m:t>
+        </m:r>
+      </m:oMath>
+      <w:r>
+        <w:t xml:space="preserve"> means whatever (could be either </w:t>
+      </w:r>
+      <m:oMath>
+        <m:r>
+          <w:rPr>
+            <w:rFonts w:ascii="Cambria Math" w:hAnsi="Cambria Math"/>
+          </w:rPr>
+          <m:t>0</m:t>
+        </m:r>
+      </m:oMath>
+      <w:r>
+        <w:t xml:space="preserve"> or </w:t>
+      </w:r>
+      <m:oMath>
+        <m:r>
+          <w:rPr>
+            <w:rFonts w:ascii="Cambria Math" w:hAnsi="Cambria Math"/>
+          </w:rPr>
+          <m:t>1</m:t>
+        </m:r>
+      </m:oMath>
+      <w:r>
+        <w:t>).</w:t>
+      </w:r>
+    </w:p>
+    <w:p>
+      <w:pPr>
+        <w:ind w:left="720"/>
+      </w:pPr>
+      <w:r>
+        <w:t xml:space="preserve">We set </w:t>
+      </w:r>
+      <m:oMath>
+        <m:r>
+          <w:rPr>
+            <w:rFonts w:ascii="Cambria Math" w:hAnsi="Cambria Math"/>
+          </w:rPr>
+          <m:t>ne</m:t>
+        </m:r>
+        <m:sSub>
+          <m:sSubPr>
+            <m:ctrlPr>
+              <w:rPr>
+                <w:rFonts w:ascii="Cambria Math" w:hAnsi="Cambria Math"/>
+                <w:i/>
+              </w:rPr>
+            </m:ctrlPr>
+          </m:sSubPr>
+          <m:e>
+            <m:r>
+              <w:rPr>
+                <w:rFonts w:ascii="Cambria Math" w:hAnsi="Cambria Math"/>
+              </w:rPr>
+              <m:t>w</m:t>
+            </m:r>
+          </m:e>
+          <m:sub>
+            <m:r>
+              <w:rPr>
+                <w:rFonts w:ascii="Cambria Math" w:hAnsi="Cambria Math"/>
+              </w:rPr>
+              <m:t>i</m:t>
+            </m:r>
+          </m:sub>
+        </m:sSub>
+      </m:oMath>
+      <w:r>
+        <w:t xml:space="preserve"> to be always </w:t>
+      </w:r>
+      <m:oMath>
+        <m:r>
+          <w:rPr>
+            <w:rFonts w:ascii="Cambria Math" w:hAnsi="Cambria Math"/>
+          </w:rPr>
+          <m:t>0</m:t>
+        </m:r>
+      </m:oMath>
+      <w:r>
+        <w:t xml:space="preserve"> </w:t>
+      </w:r>
+      <w:r>
+        <w:t xml:space="preserve">unless both </w:t>
+      </w:r>
+      <m:oMath>
+        <m:r>
+          <w:rPr>
+            <w:rFonts w:ascii="Cambria Math" w:hAnsi="Cambria Math"/>
+          </w:rPr>
+          <m:t>a</m:t>
+        </m:r>
+      </m:oMath>
+      <w:r>
+        <w:t xml:space="preserve"> and  </w:t>
+      </w:r>
+      <m:oMath>
+        <m:r>
+          <w:rPr>
+            <w:rFonts w:ascii="Cambria Math" w:hAnsi="Cambria Math"/>
+          </w:rPr>
+          <m:t>b</m:t>
+        </m:r>
+      </m:oMath>
+      <w:r>
+        <w:t xml:space="preserve"> are </w:t>
+      </w:r>
+      <m:oMath>
+        <m:r>
+          <w:rPr>
+            <w:rFonts w:ascii="Cambria Math" w:hAnsi="Cambria Math"/>
+          </w:rPr>
+          <m:t>0</m:t>
+        </m:r>
+      </m:oMath>
+      <w:r>
+        <w:t>.</w:t>
+      </w:r>
+      <w:r>
+        <w:t xml:space="preserve"> In any case, </w:t>
+      </w:r>
+      <m:oMath>
+        <m:r>
+          <w:rPr>
+            <w:rFonts w:ascii="Cambria Math" w:hAnsi="Cambria Math"/>
+          </w:rPr>
+          <m:t>false</m:t>
+        </m:r>
+      </m:oMath>
+      <w:r>
+        <w:t xml:space="preserve"> is always </w:t>
+      </w:r>
+      <m:oMath>
+        <m:r>
+          <w:rPr>
+            <w:rFonts w:ascii="Cambria Math" w:hAnsi="Cambria Math"/>
+          </w:rPr>
+          <m:t>0</m:t>
+        </m:r>
+      </m:oMath>
+      <w:r>
+        <w:t xml:space="preserve"> </w:t>
+      </w:r>
+      <w:r>
+        <w:t xml:space="preserve">(it’s a constant) </w:t>
+      </w:r>
+      <w:r>
+        <w:t xml:space="preserve">and it would make for a </w:t>
+      </w:r>
+      <m:oMath>
+        <m:r>
+          <w:rPr>
+            <w:rFonts w:ascii="Cambria Math" w:hAnsi="Cambria Math"/>
+          </w:rPr>
+          <m:t>≠</m:t>
+        </m:r>
+      </m:oMath>
+      <w:r>
+        <w:t>-assignment</w:t>
+      </w:r>
+      <w:r>
+        <w:t xml:space="preserve"> if given a satisfying assignment for </w:t>
+      </w:r>
+      <m:oMath>
+        <m:r>
+          <w:rPr>
+            <w:rFonts w:ascii="Cambria Math" w:hAnsi="Cambria Math"/>
+          </w:rPr>
+          <m:t>ϕ</m:t>
+        </m:r>
+      </m:oMath>
+      <w:r>
+        <w:t>.</w:t>
+      </w:r>
+    </w:p>
+    <w:p>
+      <w:pPr>
+        <w:ind w:left="720"/>
+      </w:pPr>
+    </w:p>
+    <w:p>
+      <w:pPr>
+        <w:ind w:left="720"/>
+      </w:pPr>
+      <w:r>
+        <w:t xml:space="preserve">Claim: if </w:t>
+      </w:r>
+      <m:oMath>
+        <m:r>
+          <w:rPr>
+            <w:rFonts w:ascii="Cambria Math" w:hAnsi="Cambria Math"/>
+          </w:rPr>
+          <m:t>ϕ</m:t>
+        </m:r>
+      </m:oMath>
+      <w:r>
+        <w:t xml:space="preserve"> is unsatisfiable, then </w:t>
+      </w:r>
+      <m:oMath>
+        <m:sSub>
+          <m:sSubPr>
+            <m:ctrlPr>
+              <w:rPr>
+                <w:rFonts w:ascii="Cambria Math" w:hAnsi="Cambria Math"/>
+                <w:i/>
+              </w:rPr>
+            </m:ctrlPr>
+          </m:sSubPr>
+          <m:e>
+            <m:r>
+              <w:rPr>
+                <w:rFonts w:ascii="Cambria Math" w:hAnsi="Cambria Math"/>
+              </w:rPr>
+              <m:t>ϕ</m:t>
+            </m:r>
+          </m:e>
+          <m:sub>
+            <m:r>
+              <w:rPr>
+                <w:rFonts w:ascii="Cambria Math" w:hAnsi="Cambria Math"/>
+              </w:rPr>
+              <m:t>≠</m:t>
+            </m:r>
+          </m:sub>
+        </m:sSub>
+      </m:oMath>
+      <w:r>
+        <w:t xml:space="preserve"> is also unsatisfiable.</w:t>
+      </w:r>
+    </w:p>
+    <w:p>
+      <w:pPr>
+        <w:ind w:left="720"/>
+      </w:pPr>
+      <w:r>
+        <w:lastRenderedPageBreak/>
+        <w:t xml:space="preserve">Proof: If </w:t>
+      </w:r>
+      <m:oMath>
+        <m:r>
+          <w:rPr>
+            <w:rFonts w:ascii="Cambria Math" w:hAnsi="Cambria Math"/>
+          </w:rPr>
+          <m:t>ϕ</m:t>
+        </m:r>
+      </m:oMath>
+      <w:r>
+        <w:t xml:space="preserve"> is unsatisfiable, then </w:t>
+      </w:r>
+      <m:oMath>
+        <m:r>
+          <w:rPr>
+            <w:rFonts w:ascii="Cambria Math" w:hAnsi="Cambria Math"/>
+          </w:rPr>
+          <m:t>∃</m:t>
+        </m:r>
+      </m:oMath>
+      <w:r>
+        <w:t xml:space="preserve"> at least one clause where all three literals are false</w:t>
+      </w:r>
+      <w:r>
+        <w:t xml:space="preserve"> (i.e. </w:t>
+      </w:r>
+      <m:oMath>
+        <m:sSub>
+          <m:sSubPr>
+            <m:ctrlPr>
+              <w:rPr>
+                <w:rFonts w:ascii="Cambria Math" w:hAnsi="Cambria Math"/>
+                <w:i/>
+              </w:rPr>
+            </m:ctrlPr>
+          </m:sSubPr>
+          <m:e>
+            <m:r>
+              <w:rPr>
+                <w:rFonts w:ascii="Cambria Math" w:hAnsi="Cambria Math"/>
+              </w:rPr>
+              <m:t>a</m:t>
+            </m:r>
+          </m:e>
+          <m:sub>
+            <m:r>
+              <w:rPr>
+                <w:rFonts w:ascii="Cambria Math" w:hAnsi="Cambria Math"/>
+              </w:rPr>
+              <m:t>i</m:t>
+            </m:r>
+          </m:sub>
+        </m:sSub>
+        <m:r>
+          <w:rPr>
+            <w:rFonts w:ascii="Cambria Math" w:hAnsi="Cambria Math"/>
+          </w:rPr>
+          <m:t xml:space="preserve">=0, </m:t>
+        </m:r>
+        <m:sSub>
+          <m:sSubPr>
+            <m:ctrlPr>
+              <w:rPr>
+                <w:rFonts w:ascii="Cambria Math" w:hAnsi="Cambria Math"/>
+                <w:i/>
+              </w:rPr>
+            </m:ctrlPr>
+          </m:sSubPr>
+          <m:e>
+            <m:r>
+              <w:rPr>
+                <w:rFonts w:ascii="Cambria Math" w:hAnsi="Cambria Math"/>
+              </w:rPr>
+              <m:t>b</m:t>
+            </m:r>
+          </m:e>
+          <m:sub>
+            <m:r>
+              <w:rPr>
+                <w:rFonts w:ascii="Cambria Math" w:hAnsi="Cambria Math"/>
+              </w:rPr>
+              <m:t>i</m:t>
+            </m:r>
+          </m:sub>
+        </m:sSub>
+        <m:r>
+          <w:rPr>
+            <w:rFonts w:ascii="Cambria Math" w:hAnsi="Cambria Math"/>
+          </w:rPr>
+          <m:t xml:space="preserve">=0, </m:t>
+        </m:r>
+        <m:sSub>
+          <m:sSubPr>
+            <m:ctrlPr>
+              <w:rPr>
+                <w:rFonts w:ascii="Cambria Math" w:hAnsi="Cambria Math"/>
+                <w:i/>
+              </w:rPr>
+            </m:ctrlPr>
+          </m:sSubPr>
+          <m:e>
+            <m:r>
+              <w:rPr>
+                <w:rFonts w:ascii="Cambria Math" w:hAnsi="Cambria Math"/>
+              </w:rPr>
+              <m:t>c</m:t>
+            </m:r>
+          </m:e>
+          <m:sub>
+            <m:r>
+              <w:rPr>
+                <w:rFonts w:ascii="Cambria Math" w:hAnsi="Cambria Math"/>
+              </w:rPr>
+              <m:t>i</m:t>
+            </m:r>
+          </m:sub>
+        </m:sSub>
+        <m:r>
+          <w:rPr>
+            <w:rFonts w:ascii="Cambria Math" w:hAnsi="Cambria Math"/>
+          </w:rPr>
+          <m:t>=0</m:t>
+        </m:r>
+      </m:oMath>
+      <w:r>
+        <w:t>)</w:t>
+      </w:r>
+      <w:r>
+        <w:t>.</w:t>
+      </w:r>
+      <w:r>
+        <w:t xml:space="preserve"> This would </w:t>
+      </w:r>
+      <w:r>
+        <w:t xml:space="preserve">force </w:t>
+      </w:r>
+      <m:oMath>
+        <m:r>
+          <w:rPr>
+            <w:rFonts w:ascii="Cambria Math" w:hAnsi="Cambria Math"/>
+          </w:rPr>
+          <m:t>ne</m:t>
+        </m:r>
+        <m:sSub>
+          <m:sSubPr>
+            <m:ctrlPr>
+              <w:rPr>
+                <w:rFonts w:ascii="Cambria Math" w:hAnsi="Cambria Math"/>
+                <w:i/>
+              </w:rPr>
+            </m:ctrlPr>
+          </m:sSubPr>
+          <m:e>
+            <m:r>
+              <w:rPr>
+                <w:rFonts w:ascii="Cambria Math" w:hAnsi="Cambria Math"/>
+              </w:rPr>
+              <m:t>w</m:t>
+            </m:r>
+          </m:e>
+          <m:sub>
+            <m:r>
+              <w:rPr>
+                <w:rFonts w:ascii="Cambria Math" w:hAnsi="Cambria Math"/>
+              </w:rPr>
+              <m:t>i</m:t>
+            </m:r>
+          </m:sub>
+        </m:sSub>
+      </m:oMath>
+      <w:r>
+        <w:t xml:space="preserve"> to be </w:t>
+      </w:r>
+      <m:oMath>
+        <m:r>
+          <w:rPr>
+            <w:rFonts w:ascii="Cambria Math" w:hAnsi="Cambria Math"/>
+          </w:rPr>
+          <m:t>1</m:t>
+        </m:r>
+      </m:oMath>
+      <w:r>
+        <w:t xml:space="preserve">, and of course </w:t>
+      </w:r>
+      <m:oMath>
+        <m:r>
+          <w:rPr>
+            <w:rFonts w:ascii="Cambria Math" w:hAnsi="Cambria Math"/>
+          </w:rPr>
+          <m:t>¬ne</m:t>
+        </m:r>
+        <m:sSub>
+          <m:sSubPr>
+            <m:ctrlPr>
+              <w:rPr>
+                <w:rFonts w:ascii="Cambria Math" w:hAnsi="Cambria Math"/>
+                <w:i/>
+              </w:rPr>
+            </m:ctrlPr>
+          </m:sSubPr>
+          <m:e>
+            <m:r>
+              <w:rPr>
+                <w:rFonts w:ascii="Cambria Math" w:hAnsi="Cambria Math"/>
+              </w:rPr>
+              <m:t>w</m:t>
+            </m:r>
+          </m:e>
+          <m:sub>
+            <m:r>
+              <w:rPr>
+                <w:rFonts w:ascii="Cambria Math" w:hAnsi="Cambria Math"/>
+              </w:rPr>
+              <m:t>i</m:t>
+            </m:r>
+          </m:sub>
+        </m:sSub>
+      </m:oMath>
+      <w:r>
+        <w:t xml:space="preserve"> to be </w:t>
+      </w:r>
+      <m:oMath>
+        <m:r>
+          <w:rPr>
+            <w:rFonts w:ascii="Cambria Math" w:hAnsi="Cambria Math"/>
+          </w:rPr>
+          <m:t>0</m:t>
+        </m:r>
+      </m:oMath>
+      <w:r>
+        <w:t xml:space="preserve">. But </w:t>
+      </w:r>
+      <m:oMath>
+        <m:r>
+          <w:rPr>
+            <w:rFonts w:ascii="Cambria Math" w:hAnsi="Cambria Math"/>
+          </w:rPr>
+          <m:t>false</m:t>
+        </m:r>
+      </m:oMath>
+      <w:r>
+        <w:t xml:space="preserve"> is a constant and is always </w:t>
+      </w:r>
+      <m:oMath>
+        <m:r>
+          <w:rPr>
+            <w:rFonts w:ascii="Cambria Math" w:hAnsi="Cambria Math"/>
+          </w:rPr>
+          <m:t>0</m:t>
+        </m:r>
+      </m:oMath>
+      <w:r>
+        <w:t xml:space="preserve">, so the second clause would be all </w:t>
+      </w:r>
+      <m:oMath>
+        <m:r>
+          <w:rPr>
+            <w:rFonts w:ascii="Cambria Math" w:hAnsi="Cambria Math"/>
+          </w:rPr>
+          <m:t>0</m:t>
+        </m:r>
+      </m:oMath>
+      <w:r>
+        <w:t xml:space="preserve"> and thus not </w:t>
+      </w:r>
+      <m:oMath>
+        <m:r>
+          <w:rPr>
+            <w:rFonts w:ascii="Cambria Math" w:hAnsi="Cambria Math"/>
+          </w:rPr>
+          <m:t>≠</m:t>
+        </m:r>
+      </m:oMath>
+      <w:r>
+        <w:t xml:space="preserve">-satisfiable, causing </w:t>
+      </w:r>
+      <m:oMath>
+        <m:sSub>
+          <m:sSubPr>
+            <m:ctrlPr>
+              <w:rPr>
+                <w:rFonts w:ascii="Cambria Math" w:hAnsi="Cambria Math"/>
+                <w:i/>
+              </w:rPr>
+            </m:ctrlPr>
+          </m:sSubPr>
+          <m:e>
+            <m:r>
+              <w:rPr>
+                <w:rFonts w:ascii="Cambria Math" w:hAnsi="Cambria Math"/>
+              </w:rPr>
+              <m:t>ϕ</m:t>
+            </m:r>
+          </m:e>
+          <m:sub>
+            <m:r>
+              <w:rPr>
+                <w:rFonts w:ascii="Cambria Math" w:hAnsi="Cambria Math"/>
+              </w:rPr>
+              <m:t>neq</m:t>
+            </m:r>
+          </m:sub>
+        </m:sSub>
+      </m:oMath>
+      <w:r>
+        <w:t xml:space="preserve"> to be </w:t>
+      </w:r>
+      <m:oMath>
+        <m:r>
+          <w:rPr>
+            <w:rFonts w:ascii="Cambria Math" w:hAnsi="Cambria Math"/>
+          </w:rPr>
+          <m:t>≠</m:t>
+        </m:r>
+      </m:oMath>
+      <w:r>
+        <w:t>-unsatisfiable</w:t>
+      </w:r>
+      <w:r>
+        <w:t>.</w:t>
       </w:r>
       <w:bookmarkStart w:id="0" w:name="_GoBack"/>
       <w:bookmarkEnd w:id="0"/>
+    </w:p>
+    <w:p>
+      <w:pPr>
+        <w:rPr>
+          <w:vertAlign w:val="subscript"/>
+        </w:rPr>
+      </w:pPr>
     </w:p>
     <w:sectPr>
       <w:pgSz w:w="12240" w:h="15840"/>
@@ -285,7 +3276,7 @@
     </w:rPrDefault>
     <w:pPrDefault/>
   </w:docDefaults>
-  <w:latentStyles w:defLockedState="0" w:defUIPriority="99" w:defSemiHidden="0" w:defUnhideWhenUsed="0" w:defQFormat="0" w:count="375">
+  <w:latentStyles w:defLockedState="0" w:defUIPriority="99" w:defSemiHidden="0" w:defUnhideWhenUsed="0" w:defQFormat="0" w:count="376">
     <w:lsdException w:name="Normal" w:uiPriority="0" w:qFormat="1"/>
     <w:lsdException w:name="heading 1" w:uiPriority="9" w:qFormat="1"/>
     <w:lsdException w:name="heading 2" w:semiHidden="1" w:uiPriority="9" w:unhideWhenUsed="1" w:qFormat="1"/>
@@ -391,7 +3382,6 @@
     <w:lsdException w:name="HTML Sample" w:semiHidden="1" w:unhideWhenUsed="1"/>
     <w:lsdException w:name="HTML Typewriter" w:semiHidden="1" w:unhideWhenUsed="1"/>
     <w:lsdException w:name="HTML Variable" w:semiHidden="1" w:unhideWhenUsed="1"/>
-    <w:lsdException w:name="Normal Table" w:semiHidden="1" w:unhideWhenUsed="1"/>
     <w:lsdException w:name="annotation subject" w:semiHidden="1" w:unhideWhenUsed="1"/>
     <w:lsdException w:name="No List" w:semiHidden="1" w:unhideWhenUsed="1"/>
     <w:lsdException w:name="Outline List 1" w:semiHidden="1" w:unhideWhenUsed="1"/>
@@ -438,10 +3428,8 @@
     <w:lsdException w:name="Table Subtle 2" w:semiHidden="1" w:unhideWhenUsed="1"/>
     <w:lsdException w:name="Table Web 1" w:semiHidden="1" w:unhideWhenUsed="1"/>
     <w:lsdException w:name="Table Web 2" w:semiHidden="1" w:unhideWhenUsed="1"/>
-    <w:lsdException w:name="Table Web 3" w:semiHidden="1" w:unhideWhenUsed="1"/>
     <w:lsdException w:name="Balloon Text" w:semiHidden="1" w:unhideWhenUsed="1"/>
     <w:lsdException w:name="Table Grid" w:uiPriority="39"/>
-    <w:lsdException w:name="Table Theme" w:semiHidden="1" w:unhideWhenUsed="1"/>
     <w:lsdException w:name="Placeholder Text" w:semiHidden="1"/>
     <w:lsdException w:name="No Spacing" w:uiPriority="1" w:qFormat="1"/>
     <w:lsdException w:name="Light Shading" w:uiPriority="60"/>
@@ -661,6 +3649,7 @@
     <w:lsdException w:name="Smart Hyperlink" w:semiHidden="1" w:unhideWhenUsed="1"/>
     <w:lsdException w:name="Hashtag" w:semiHidden="1" w:unhideWhenUsed="1"/>
     <w:lsdException w:name="Unresolved Mention" w:semiHidden="1" w:unhideWhenUsed="1"/>
+    <w:lsdException w:name="Smart Link" w:semiHidden="1" w:unhideWhenUsed="1"/>
   </w:latentStyles>
   <w:style w:type="paragraph" w:default="1" w:styleId="Normal">
     <w:name w:val="Normal"/>
@@ -713,6 +3702,26 @@
     <w:rPr>
       <w:color w:val="808080"/>
     </w:rPr>
+  </w:style>
+  <w:style w:type="table" w:styleId="TableGrid">
+    <w:name w:val="Table Grid"/>
+    <w:basedOn w:val="TableNormal"/>
+    <w:uiPriority w:val="39"/>
+    <w:rsid w:val="00164713"/>
+    <w:rPr>
+      <w:sz w:val="22"/>
+      <w:szCs w:val="22"/>
+    </w:rPr>
+    <w:tblPr>
+      <w:tblBorders>
+        <w:top w:val="single" w:sz="4" w:space="0" w:color="auto"/>
+        <w:left w:val="single" w:sz="4" w:space="0" w:color="auto"/>
+        <w:bottom w:val="single" w:sz="4" w:space="0" w:color="auto"/>
+        <w:right w:val="single" w:sz="4" w:space="0" w:color="auto"/>
+        <w:insideH w:val="single" w:sz="4" w:space="0" w:color="auto"/>
+        <w:insideV w:val="single" w:sz="4" w:space="0" w:color="auto"/>
+      </w:tblBorders>
+    </w:tblPr>
   </w:style>
 </w:styles>
 </file>

</xml_diff>

<commit_message>
Done with Q2; now moving on to 3
</commit_message>
<xml_diff>
--- a/HW3/Q2HW3.docx
+++ b/HW3/Q2HW3.docx
@@ -112,35 +112,22 @@
         <w:t xml:space="preserve"> NP-hard,</w:t>
       </w:r>
       <w:r>
-        <w:t xml:space="preserve"> assume for the sake of contradiction that there exists a </w:t>
-      </w:r>
-      <m:oMath>
-        <m:r>
-          <w:rPr>
-            <w:rFonts w:ascii="Cambria Math" w:hAnsi="Cambria Math"/>
-          </w:rPr>
-          <m:t>≠</m:t>
-        </m:r>
-      </m:oMath>
-      <w:r>
-        <w:t xml:space="preserve">-solver that tells us whether a 3-CNF has a </w:t>
-      </w:r>
-      <m:oMath>
-        <m:r>
-          <w:rPr>
-            <w:rFonts w:ascii="Cambria Math" w:hAnsi="Cambria Math"/>
-          </w:rPr>
-          <m:t>≠</m:t>
-        </m:r>
-      </m:oMath>
-      <w:r>
-        <w:t>-assignment.</w:t>
-      </w:r>
-      <w:r>
         <w:t xml:space="preserve"> </w:t>
       </w:r>
       <w:r>
-        <w:t>We can use this solver to solve any 3-SAT problem.</w:t>
+        <w:t>we will reduce from</w:t>
+      </w:r>
+      <w:r>
+        <w:t xml:space="preserve"> any 3-SAT problem</w:t>
+      </w:r>
+      <w:r>
+        <w:t xml:space="preserve"> to obtain an answer for </w:t>
+      </w:r>
+      <w:r>
+        <w:t>3-SAT</w:t>
+      </w:r>
+      <w:r>
+        <w:t>.</w:t>
       </w:r>
       <w:r>
         <w:t xml:space="preserve"> </w:t>
@@ -638,7 +625,28 @@
         <w:pStyle w:val="ListParagraph"/>
       </w:pPr>
       <w:r>
-        <w:t xml:space="preserve">As you can see, there’s a </w:t>
+        <w:t>This is a polynomial time conversion because it’s a constant time conversion (it takes 6 steps at most regardless of the clause).</w:t>
+      </w:r>
+    </w:p>
+    <w:p/>
+    <w:p>
+      <w:pPr>
+        <w:pStyle w:val="ListParagraph"/>
+      </w:pPr>
+      <w:r>
+        <w:t>As you can see, there’s a</w:t>
+      </w:r>
+      <w:r>
+        <w:t xml:space="preserve"> new </w:t>
+      </w:r>
+      <w:r>
+        <w:t>variable</w:t>
+      </w:r>
+      <w:r>
+        <w:t xml:space="preserve"> called</w:t>
+      </w:r>
+      <w:r>
+        <w:t xml:space="preserve"> </w:t>
       </w:r>
       <m:oMath>
         <m:r>
@@ -655,35 +663,21 @@
         <w:t xml:space="preserve"> in the transformed formula</w:t>
       </w:r>
       <w:r>
-        <w:t xml:space="preserve">, but there’s only one </w:t>
-      </w:r>
-      <m:oMath>
-        <m:r>
-          <w:rPr>
-            <w:rFonts w:ascii="Cambria Math" w:hAnsi="Cambria Math"/>
-          </w:rPr>
-          <m:t>w</m:t>
-        </m:r>
-      </m:oMath>
-      <w:r>
-        <w:t xml:space="preserve"> in the entire transformed </w:t>
-      </w:r>
-      <w:r>
-        <w:t>formula</w:t>
-      </w:r>
-      <w:r>
-        <w:t xml:space="preserve">. We plug the transformed formula into our imaginary </w:t>
-      </w:r>
-      <m:oMath>
-        <m:r>
-          <w:rPr>
-            <w:rFonts w:ascii="Cambria Math" w:hAnsi="Cambria Math"/>
-          </w:rPr>
-          <m:t>≠</m:t>
-        </m:r>
-      </m:oMath>
-      <w:r>
-        <w:t>-solver</w:t>
+        <w:t xml:space="preserve">, </w:t>
+      </w:r>
+      <w:r>
+        <w:t xml:space="preserve">and </w:t>
+      </w:r>
+      <m:oMath>
+        <m:r>
+          <w:rPr>
+            <w:rFonts w:ascii="Cambria Math" w:hAnsi="Cambria Math"/>
+          </w:rPr>
+          <m:t>false</m:t>
+        </m:r>
+      </m:oMath>
+      <w:r>
+        <w:t xml:space="preserve"> is a constant that’s always false</w:t>
       </w:r>
       <w:r>
         <w:t>.</w:t>
@@ -762,11 +756,6 @@
       <w:pPr>
         <w:pStyle w:val="ListParagraph"/>
       </w:pPr>
-    </w:p>
-    <w:p>
-      <w:pPr>
-        <w:pStyle w:val="ListParagraph"/>
-      </w:pPr>
       <w:r>
         <w:t>Proof:</w:t>
       </w:r>
@@ -958,6 +947,9 @@
       </m:oMath>
       <w:r>
         <w:t>)</w:t>
+      </w:r>
+      <w:r>
+        <w:t>; the last row is if the clause is unsatisfiable</w:t>
       </w:r>
       <w:r>
         <w:t>:</w:t>
@@ -2772,7 +2764,13 @@
       <w:pPr>
         <w:ind w:left="720"/>
       </w:pPr>
-      <w:r>
+    </w:p>
+    <w:p>
+      <w:pPr>
+        <w:ind w:left="720"/>
+      </w:pPr>
+      <w:r>
+        <w:lastRenderedPageBreak/>
         <w:t xml:space="preserve">Claim: if </w:t>
       </w:r>
       <m:oMath>
@@ -2823,7 +2821,6 @@
         <w:ind w:left="720"/>
       </w:pPr>
       <w:r>
-        <w:lastRenderedPageBreak/>
         <w:t xml:space="preserve">Proof: If </w:t>
       </w:r>
       <m:oMath>
@@ -3088,8 +3085,10 @@
         </m:r>
       </m:oMath>
       <w:r>
-        <w:t xml:space="preserve"> and thus not </w:t>
-      </w:r>
+        <w:t xml:space="preserve"> and thus </w:t>
+      </w:r>
+      <w:bookmarkStart w:id="0" w:name="_GoBack"/>
+      <w:bookmarkEnd w:id="0"/>
       <m:oMath>
         <m:r>
           <w:rPr>
@@ -3099,7 +3098,19 @@
         </m:r>
       </m:oMath>
       <w:r>
-        <w:t xml:space="preserve">-satisfiable, causing </w:t>
+        <w:t>-</w:t>
+      </w:r>
+      <w:r>
+        <w:t>un</w:t>
+      </w:r>
+      <w:r>
+        <w:t>satisfiable, causing</w:t>
+      </w:r>
+      <w:r>
+        <w:t xml:space="preserve"> the entire</w:t>
+      </w:r>
+      <w:r>
+        <w:t xml:space="preserve"> </w:t>
       </w:r>
       <m:oMath>
         <m:sSub>
@@ -3146,8 +3157,6 @@
       <w:r>
         <w:t>.</w:t>
       </w:r>
-      <w:bookmarkStart w:id="0" w:name="_GoBack"/>
-      <w:bookmarkEnd w:id="0"/>
     </w:p>
     <w:p>
       <w:pPr>

</xml_diff>